<commit_message>
fix: Switch bibliography to references.bib, fix Schumpeter citation key
</commit_message>
<xml_diff>
--- a/papers/meaning-of-democracy-revision/output/manuscript/manuscript.docx
+++ b/papers/meaning-of-democracy-revision/output/manuscript/manuscript.docx
@@ -276,7 +276,7 @@
         <w:t xml:space="preserve"> </w:t>
       </w:r>
       <w:r>
-        <w:t xml:space="preserve">(Dahl 1971; Schumpeter 2010; Schedler 1998)</w:t>
+        <w:t xml:space="preserve">(Dahl 1971; Schumpeter 2003; Schedler 1998)</w:t>
       </w:r>
       <w:r>
         <w:t xml:space="preserve">. Substantive definitions focus on outcomes: economic equality, social welfare, and responsiveness to citizen demands</w:t>
@@ -4668,7 +4668,7 @@
       </w:r>
     </w:p>
     <w:bookmarkEnd w:id="51"/>
-    <w:bookmarkStart w:id="136" w:name="references"/>
+    <w:bookmarkStart w:id="137" w:name="references"/>
     <w:p>
       <w:pPr>
         <w:pStyle w:val="Heading1"/>
@@ -4677,7 +4677,7 @@
         <w:t xml:space="preserve">References</w:t>
       </w:r>
     </w:p>
-    <w:bookmarkStart w:id="135" w:name="refs"/>
+    <w:bookmarkStart w:id="136" w:name="refs"/>
     <w:bookmarkStart w:id="52" w:name="ref-Anderson2005-uk"/>
     <w:p>
       <w:pPr>
@@ -5183,7 +5183,7 @@
         <w:t xml:space="preserve">Asian Barometer Survey of Democracy, Governance and Development, Wave 6 Data</w:t>
       </w:r>
       <w:r>
-        <w:t xml:space="preserve">.</w:t>
+        <w:t xml:space="preserve">. Taipei: National Taiwan University; Academia Sinica.</w:t>
       </w:r>
     </w:p>
     <w:bookmarkEnd w:id="70"/>
@@ -5636,7 +5636,7 @@
         <w:pStyle w:val="Bibliography"/>
       </w:pPr>
       <w:r>
-        <w:t xml:space="preserve">Hsiao, Yi-ching, and Eric Chen-hua Yu. 2020.</w:t>
+        <w:t xml:space="preserve">Hsiao, Yi-Ching, and Eric Chen-Hua Yu. 2020.</w:t>
       </w:r>
       <w:r>
         <w:t xml:space="preserve"> </w:t>
@@ -5645,7 +5645,7 @@
         <w:t xml:space="preserve">“</w:t>
       </w:r>
       <w:r>
-        <w:t xml:space="preserve">Polarization Perception and Support for Democracy: The Case of Taiwan</w:t>
+        <w:t xml:space="preserve">Polarization perception and support for democracy: The case of Taiwan</w:t>
       </w:r>
       <w:r>
         <w:t xml:space="preserve">.”</w:t>
@@ -5664,7 +5664,7 @@
         <w:t xml:space="preserve"> </w:t>
       </w:r>
       <w:r>
-        <w:t xml:space="preserve">55 (8): 1143–62.</w:t>
+        <w:t xml:space="preserve">55 (December): 1143–62.</w:t>
       </w:r>
       <w:r>
         <w:t xml:space="preserve"> </w:t>
@@ -5701,7 +5701,7 @@
         <w:t xml:space="preserve">Asian Barometer Survey of Democracy, Governance and Development, Wave 2 Data</w:t>
       </w:r>
       <w:r>
-        <w:t xml:space="preserve">.</w:t>
+        <w:t xml:space="preserve">. Taipei: National Taiwan University; Academia Sinica.</w:t>
       </w:r>
     </w:p>
     <w:bookmarkEnd w:id="89"/>
@@ -5724,7 +5724,7 @@
         <w:t xml:space="preserve">Asian Barometer Survey of Democracy, Governance and Development, Wave 3 Data</w:t>
       </w:r>
       <w:r>
-        <w:t xml:space="preserve">.</w:t>
+        <w:t xml:space="preserve">. Taipei: National Taiwan University; Academia Sinica.</w:t>
       </w:r>
     </w:p>
     <w:bookmarkEnd w:id="90"/>
@@ -5747,7 +5747,7 @@
         <w:t xml:space="preserve">Asian Barometer Survey of Democracy, Governance and Development, Wave 4 Data</w:t>
       </w:r>
       <w:r>
-        <w:t xml:space="preserve">.</w:t>
+        <w:t xml:space="preserve">. Taipei: National Taiwan University; Academia Sinica.</w:t>
       </w:r>
     </w:p>
     <w:bookmarkEnd w:id="91"/>
@@ -6318,7 +6318,7 @@
           <w:i/>
           <w:iCs/>
         </w:rPr>
-        <w:t xml:space="preserve">Making Democracy: Leadership, Class, Gender, and Political Participation in Thailand</w:t>
+        <w:t xml:space="preserve">Making democracy: Leadership, class, gender, and political participation in Thailand</w:t>
       </w:r>
       <w:r>
         <w:t xml:space="preserve">. University of Hawai’i Press.</w:t>
@@ -6340,7 +6340,59 @@
         <w:t xml:space="preserve">“</w:t>
       </w:r>
       <w:r>
-        <w:t xml:space="preserve">When the Tables Turn: Parties in Power, Losers’ Consent, and Institutional Trust in Taiwan</w:t>
+        <w:t xml:space="preserve">When the tables turn: Parties in power, losers’ consent, and institutional trust in Taiwan</w:t>
+      </w:r>
+      <w:r>
+        <w:t xml:space="preserve">.”</w:t>
+      </w:r>
+      <w:r>
+        <w:t xml:space="preserve"> </w:t>
+      </w:r>
+      <w:r>
+        <w:rPr>
+          <w:i/>
+          <w:iCs/>
+        </w:rPr>
+        <w:t xml:space="preserve">Asian Journal of Comparative Politics</w:t>
+      </w:r>
+      <w:r>
+        <w:t xml:space="preserve"> </w:t>
+      </w:r>
+      <w:r>
+        <w:t xml:space="preserve">10 (March): 55–74.</w:t>
+      </w:r>
+      <w:r>
+        <w:t xml:space="preserve"> </w:t>
+      </w:r>
+      <w:hyperlink r:id="rId115">
+        <w:r>
+          <w:rPr>
+            <w:rStyle w:val="Hyperlink"/>
+          </w:rPr>
+          <w:t xml:space="preserve">https://doi.org/10.1177/20578911231225501</w:t>
+        </w:r>
+      </w:hyperlink>
+      <w:r>
+        <w:t xml:space="preserve">.</w:t>
+      </w:r>
+    </w:p>
+    <w:bookmarkEnd w:id="116"/>
+    <w:bookmarkStart w:id="118" w:name="ref-Ricks2025-il"/>
+    <w:p>
+      <w:pPr>
+        <w:pStyle w:val="Bibliography"/>
+      </w:pPr>
+      <w:r>
+        <w:t xml:space="preserve">Ricks, Jacob I, and Allen Hicken. 2025.</w:t>
+      </w:r>
+      <w:r>
+        <w:t xml:space="preserve"> </w:t>
+      </w:r>
+      <w:r>
+        <w:t xml:space="preserve">“</w:t>
+      </w:r>
+      <w:r>
+        <w:t xml:space="preserve">Voting for winners and losers in a hybrid regime: How Thailand’s 2023 election shaped voter opinion</w:t>
       </w:r>
       <w:r>
         <w:t xml:space="preserve">.”</w:t>
@@ -6356,56 +6408,10 @@
         <w:t xml:space="preserve">Journal of Current Southeast Asian Affairs</w:t>
       </w:r>
       <w:r>
-        <w:t xml:space="preserve">, ahead of print.</w:t>
-      </w:r>
-      <w:r>
-        <w:t xml:space="preserve"> </w:t>
-      </w:r>
-      <w:hyperlink r:id="rId115">
-        <w:r>
-          <w:rPr>
-            <w:rStyle w:val="Hyperlink"/>
-          </w:rPr>
-          <w:t xml:space="preserve">https://doi.org/10.1177/18681034231225501</w:t>
-        </w:r>
-      </w:hyperlink>
-      <w:r>
-        <w:t xml:space="preserve">.</w:t>
-      </w:r>
-    </w:p>
-    <w:bookmarkEnd w:id="116"/>
-    <w:bookmarkStart w:id="118" w:name="ref-Ricks2025-il"/>
-    <w:p>
-      <w:pPr>
-        <w:pStyle w:val="Bibliography"/>
-      </w:pPr>
-      <w:r>
-        <w:t xml:space="preserve">Ricks, Jacob I., and Allen Hicken. 2025.</w:t>
-      </w:r>
-      <w:r>
-        <w:t xml:space="preserve"> </w:t>
-      </w:r>
-      <w:r>
-        <w:t xml:space="preserve">“</w:t>
-      </w:r>
-      <w:r>
-        <w:t xml:space="preserve">Voting for Winners and Losers in a Hybrid Regime: How Thailand’s 2023 Election Shaped Voter Opinion</w:t>
-      </w:r>
-      <w:r>
-        <w:t xml:space="preserve">.”</w:t>
-      </w:r>
-      <w:r>
-        <w:t xml:space="preserve"> </w:t>
-      </w:r>
-      <w:r>
-        <w:rPr>
-          <w:i/>
-          <w:iCs/>
-        </w:rPr>
-        <w:t xml:space="preserve">Journal of Current Southeast Asian Affairs</w:t>
-      </w:r>
-      <w:r>
-        <w:t xml:space="preserve">, ahead of print.</w:t>
+        <w:t xml:space="preserve"> </w:t>
+      </w:r>
+      <w:r>
+        <w:t xml:space="preserve">44 (August): 245–69.</w:t>
       </w:r>
       <w:r>
         <w:t xml:space="preserve"> </w:t>
@@ -6513,13 +6519,13 @@
       </w:r>
     </w:p>
     <w:bookmarkEnd w:id="121"/>
-    <w:bookmarkStart w:id="122" w:name="ref-Schumpeter2010-jp"/>
+    <w:bookmarkStart w:id="123" w:name="ref-Schumpeter2003-lk"/>
     <w:p>
       <w:pPr>
         <w:pStyle w:val="Bibliography"/>
       </w:pPr>
       <w:r>
-        <w:t xml:space="preserve">Schumpeter, Joseph Alois. 2010.</w:t>
+        <w:t xml:space="preserve">Schumpeter, Joseph A. 2003.</w:t>
       </w:r>
       <w:r>
         <w:t xml:space="preserve"> </w:t>
@@ -6529,14 +6535,28 @@
           <w:i/>
           <w:iCs/>
         </w:rPr>
-        <w:t xml:space="preserve">Capitalism, Socialism and Democracy</w:t>
-      </w:r>
-      <w:r>
-        <w:t xml:space="preserve">. Routledge.</w:t>
-      </w:r>
-    </w:p>
-    <w:bookmarkEnd w:id="122"/>
-    <w:bookmarkStart w:id="123" w:name="ref-Shin2011-kc"/>
+        <w:t xml:space="preserve">Capitalism, socialism and democracy</w:t>
+      </w:r>
+      <w:r>
+        <w:t xml:space="preserve">. 3rd ed. Edited by Richard Swedberg. Routledge.</w:t>
+      </w:r>
+      <w:r>
+        <w:t xml:space="preserve"> </w:t>
+      </w:r>
+      <w:hyperlink r:id="rId122">
+        <w:r>
+          <w:rPr>
+            <w:rStyle w:val="Hyperlink"/>
+          </w:rPr>
+          <w:t xml:space="preserve">https://doi.org/10.4324/9780203202050</w:t>
+        </w:r>
+      </w:hyperlink>
+      <w:r>
+        <w:t xml:space="preserve">.</w:t>
+      </w:r>
+    </w:p>
+    <w:bookmarkEnd w:id="123"/>
+    <w:bookmarkStart w:id="124" w:name="ref-Shin2011-kc"/>
     <w:p>
       <w:pPr>
         <w:pStyle w:val="Bibliography"/>
@@ -6558,8 +6578,8 @@
         <w:t xml:space="preserve">. Cambridge University Press.</w:t>
       </w:r>
     </w:p>
-    <w:bookmarkEnd w:id="123"/>
-    <w:bookmarkStart w:id="125" w:name="ref-Shin2018-mq"/>
+    <w:bookmarkEnd w:id="124"/>
+    <w:bookmarkStart w:id="126" w:name="ref-Shin2018-mq"/>
     <w:p>
       <w:pPr>
         <w:pStyle w:val="Bibliography"/>
@@ -6598,7 +6618,7 @@
       <w:r>
         <w:t xml:space="preserve"> </w:t>
       </w:r>
-      <w:hyperlink r:id="rId124">
+      <w:hyperlink r:id="rId125">
         <w:r>
           <w:rPr>
             <w:rStyle w:val="Hyperlink"/>
@@ -6610,8 +6630,8 @@
         <w:t xml:space="preserve">.</w:t>
       </w:r>
     </w:p>
-    <w:bookmarkEnd w:id="125"/>
-    <w:bookmarkStart w:id="127" w:name="ref-Singh2012-hj"/>
+    <w:bookmarkEnd w:id="126"/>
+    <w:bookmarkStart w:id="128" w:name="ref-Singh2012-hj"/>
     <w:p>
       <w:pPr>
         <w:pStyle w:val="Bibliography"/>
@@ -6650,7 +6670,7 @@
       <w:r>
         <w:t xml:space="preserve"> </w:t>
       </w:r>
-      <w:hyperlink r:id="rId126">
+      <w:hyperlink r:id="rId127">
         <w:r>
           <w:rPr>
             <w:rStyle w:val="Hyperlink"/>
@@ -6662,8 +6682,8 @@
         <w:t xml:space="preserve">.</w:t>
       </w:r>
     </w:p>
-    <w:bookmarkEnd w:id="127"/>
-    <w:bookmarkStart w:id="129" w:name="ref-Sinpeng2021-hd"/>
+    <w:bookmarkEnd w:id="128"/>
+    <w:bookmarkStart w:id="130" w:name="ref-Sinpeng2021-hd"/>
     <w:p>
       <w:pPr>
         <w:pStyle w:val="Bibliography"/>
@@ -6717,7 +6737,7 @@
       <w:r>
         <w:t xml:space="preserve"> </w:t>
       </w:r>
-      <w:hyperlink r:id="rId128">
+      <w:hyperlink r:id="rId129">
         <w:r>
           <w:rPr>
             <w:rStyle w:val="Hyperlink"/>
@@ -6729,8 +6749,8 @@
         <w:t xml:space="preserve">.</w:t>
       </w:r>
     </w:p>
-    <w:bookmarkEnd w:id="129"/>
-    <w:bookmarkStart w:id="130" w:name="ref-Slater2010-ba"/>
+    <w:bookmarkEnd w:id="130"/>
+    <w:bookmarkStart w:id="131" w:name="ref-Slater2010-ba"/>
     <w:p>
       <w:pPr>
         <w:pStyle w:val="Bibliography"/>
@@ -6752,8 +6772,8 @@
         <w:t xml:space="preserve">. Cambridge University Press.</w:t>
       </w:r>
     </w:p>
-    <w:bookmarkEnd w:id="130"/>
-    <w:bookmarkStart w:id="131" w:name="ref-Svolik2019-zi"/>
+    <w:bookmarkEnd w:id="131"/>
+    <w:bookmarkStart w:id="132" w:name="ref-Svolik2019-zi"/>
     <w:p>
       <w:pPr>
         <w:pStyle w:val="Bibliography"/>
@@ -6790,8 +6810,8 @@
         <w:t xml:space="preserve">30: 20–32.</w:t>
       </w:r>
     </w:p>
-    <w:bookmarkEnd w:id="131"/>
-    <w:bookmarkStart w:id="133" w:name="ref-Taber2006-kx"/>
+    <w:bookmarkEnd w:id="132"/>
+    <w:bookmarkStart w:id="134" w:name="ref-Taber2006-kx"/>
     <w:p>
       <w:pPr>
         <w:pStyle w:val="Bibliography"/>
@@ -6830,7 +6850,7 @@
       <w:r>
         <w:t xml:space="preserve"> </w:t>
       </w:r>
-      <w:hyperlink r:id="rId132">
+      <w:hyperlink r:id="rId133">
         <w:r>
           <w:rPr>
             <w:rStyle w:val="Hyperlink"/>
@@ -6842,8 +6862,8 @@
         <w:t xml:space="preserve">.</w:t>
       </w:r>
     </w:p>
-    <w:bookmarkEnd w:id="133"/>
-    <w:bookmarkStart w:id="134" w:name="ref-Waldner2018-yw"/>
+    <w:bookmarkEnd w:id="134"/>
+    <w:bookmarkStart w:id="135" w:name="ref-Waldner2018-yw"/>
     <w:p>
       <w:pPr>
         <w:pStyle w:val="Bibliography"/>
@@ -6880,9 +6900,9 @@
         <w:t xml:space="preserve">21: 93–113.</w:t>
       </w:r>
     </w:p>
-    <w:bookmarkEnd w:id="134"/>
     <w:bookmarkEnd w:id="135"/>
     <w:bookmarkEnd w:id="136"/>
+    <w:bookmarkEnd w:id="137"/>
     <w:sectPr>
       <w:footnotePr>
         <w:numRestart w:val="eachSect"/>

</xml_diff>

<commit_message>
fix: Replace verbose Dalton citation key with Dalton2007-eo
</commit_message>
<xml_diff>
--- a/papers/meaning-of-democracy-revision/output/manuscript/manuscript.docx
+++ b/papers/meaning-of-democracy-revision/output/manuscript/manuscript.docx
@@ -100,7 +100,7 @@
         <w:t xml:space="preserve"> </w:t>
       </w:r>
       <w:r>
-        <w:t xml:space="preserve">(Russell J. Dalton, Doh C. Shin, and Willy Jou 2007; Chu et al. 2008; Ferrin and Kriesi 2016)</w:t>
+        <w:t xml:space="preserve">(Dalton et al. 2007; Chu et al. 2008; Ferrin and Kriesi 2016)</w:t>
       </w:r>
       <w:r>
         <w:t xml:space="preserve">. A separate literature demonstrates that electoral winners and losers differ systematically in their satisfaction with democracy, their institutional trust, and their willingness to accept political outcomes</w:t>
@@ -294,7 +294,7 @@
         <w:t xml:space="preserve"> </w:t>
       </w:r>
       <w:r>
-        <w:t xml:space="preserve">(Russell J. Dalton, Doh C. Shin, and Willy Jou 2007; Bratton and Mattes 2001)</w:t>
+        <w:t xml:space="preserve">(Dalton et al. 2007; Bratton and Mattes 2001)</w:t>
       </w:r>
       <w:r>
         <w:t xml:space="preserve">. In Asia specifically, publics hold complex, multidimensional understandings that blend procedural and substantive elements, with substantial variation both within and between countries</w:t>
@@ -5248,7 +5248,59 @@
       </w:r>
     </w:p>
     <w:bookmarkEnd w:id="72"/>
-    <w:bookmarkStart w:id="73" w:name="ref-Diamond1999-wd"/>
+    <w:bookmarkStart w:id="74" w:name="ref-Dalton2007-eo"/>
+    <w:p>
+      <w:pPr>
+        <w:pStyle w:val="Bibliography"/>
+      </w:pPr>
+      <w:r>
+        <w:t xml:space="preserve">Dalton, Russell J, Doh Chull Shin, and Willy Jou. 2007.</w:t>
+      </w:r>
+      <w:r>
+        <w:t xml:space="preserve"> </w:t>
+      </w:r>
+      <w:r>
+        <w:t xml:space="preserve">“</w:t>
+      </w:r>
+      <w:r>
+        <w:t xml:space="preserve">Understanding Democracy: Data from Unlikely Places</w:t>
+      </w:r>
+      <w:r>
+        <w:t xml:space="preserve">.”</w:t>
+      </w:r>
+      <w:r>
+        <w:t xml:space="preserve"> </w:t>
+      </w:r>
+      <w:r>
+        <w:rPr>
+          <w:i/>
+          <w:iCs/>
+        </w:rPr>
+        <w:t xml:space="preserve">Journal of Democracy</w:t>
+      </w:r>
+      <w:r>
+        <w:t xml:space="preserve"> </w:t>
+      </w:r>
+      <w:r>
+        <w:t xml:space="preserve">18: 142–56.</w:t>
+      </w:r>
+      <w:r>
+        <w:t xml:space="preserve"> </w:t>
+      </w:r>
+      <w:hyperlink r:id="rId73">
+        <w:r>
+          <w:rPr>
+            <w:rStyle w:val="Hyperlink"/>
+          </w:rPr>
+          <w:t xml:space="preserve">https://doi.org/10.1093/acprof:oso/9780199948611.001.0001</w:t>
+        </w:r>
+      </w:hyperlink>
+      <w:r>
+        <w:t xml:space="preserve">.</w:t>
+      </w:r>
+    </w:p>
+    <w:bookmarkEnd w:id="74"/>
+    <w:bookmarkStart w:id="75" w:name="ref-Diamond1999-wd"/>
     <w:p>
       <w:pPr>
         <w:pStyle w:val="Bibliography"/>
@@ -5270,8 +5322,8 @@
         <w:t xml:space="preserve">. Johns Hopkins University Press.</w:t>
       </w:r>
     </w:p>
-    <w:bookmarkEnd w:id="73"/>
-    <w:bookmarkStart w:id="75" w:name="ref-Diamond2015-yb"/>
+    <w:bookmarkEnd w:id="75"/>
+    <w:bookmarkStart w:id="77" w:name="ref-Diamond2015-yb"/>
     <w:p>
       <w:pPr>
         <w:pStyle w:val="Bibliography"/>
@@ -5310,7 +5362,7 @@
       <w:r>
         <w:t xml:space="preserve"> </w:t>
       </w:r>
-      <w:hyperlink r:id="rId74">
+      <w:hyperlink r:id="rId76">
         <w:r>
           <w:rPr>
             <w:rStyle w:val="Hyperlink"/>
@@ -5322,8 +5374,8 @@
         <w:t xml:space="preserve">.</w:t>
       </w:r>
     </w:p>
-    <w:bookmarkEnd w:id="75"/>
-    <w:bookmarkStart w:id="77" w:name="ref-Esaiasson2011-po"/>
+    <w:bookmarkEnd w:id="77"/>
+    <w:bookmarkStart w:id="79" w:name="ref-Esaiasson2011-po"/>
     <w:p>
       <w:pPr>
         <w:pStyle w:val="Bibliography"/>
@@ -5362,7 +5414,7 @@
       <w:r>
         <w:t xml:space="preserve"> </w:t>
       </w:r>
-      <w:hyperlink r:id="rId76">
+      <w:hyperlink r:id="rId78">
         <w:r>
           <w:rPr>
             <w:rStyle w:val="Hyperlink"/>
@@ -5374,8 +5426,8 @@
         <w:t xml:space="preserve">.</w:t>
       </w:r>
     </w:p>
-    <w:bookmarkEnd w:id="77"/>
-    <w:bookmarkStart w:id="79" w:name="ref-Esaiasson2020-av"/>
+    <w:bookmarkEnd w:id="79"/>
+    <w:bookmarkStart w:id="81" w:name="ref-Esaiasson2020-av"/>
     <w:p>
       <w:pPr>
         <w:pStyle w:val="Bibliography"/>
@@ -5414,7 +5466,7 @@
       <w:r>
         <w:t xml:space="preserve"> </w:t>
       </w:r>
-      <w:hyperlink r:id="rId78">
+      <w:hyperlink r:id="rId80">
         <w:r>
           <w:rPr>
             <w:rStyle w:val="Hyperlink"/>
@@ -5426,8 +5478,8 @@
         <w:t xml:space="preserve">.</w:t>
       </w:r>
     </w:p>
-    <w:bookmarkEnd w:id="79"/>
-    <w:bookmarkStart w:id="80" w:name="ref-Evans2006-np"/>
+    <w:bookmarkEnd w:id="81"/>
+    <w:bookmarkStart w:id="82" w:name="ref-Evans2006-np"/>
     <w:p>
       <w:pPr>
         <w:pStyle w:val="Bibliography"/>
@@ -5464,8 +5516,8 @@
         <w:t xml:space="preserve">68: 194–207.</w:t>
       </w:r>
     </w:p>
-    <w:bookmarkEnd w:id="80"/>
-    <w:bookmarkStart w:id="82" w:name="ref-Ferrin2016-se"/>
+    <w:bookmarkEnd w:id="82"/>
+    <w:bookmarkStart w:id="84" w:name="ref-Ferrin2016-se"/>
     <w:p>
       <w:pPr>
         <w:pStyle w:val="Bibliography"/>
@@ -5489,7 +5541,7 @@
       <w:r>
         <w:t xml:space="preserve"> </w:t>
       </w:r>
-      <w:hyperlink r:id="rId81">
+      <w:hyperlink r:id="rId83">
         <w:r>
           <w:rPr>
             <w:rStyle w:val="Hyperlink"/>
@@ -5501,8 +5553,8 @@
         <w:t xml:space="preserve">.</w:t>
       </w:r>
     </w:p>
-    <w:bookmarkEnd w:id="82"/>
-    <w:bookmarkStart w:id="84" w:name="ref-Fiorina1978-wf"/>
+    <w:bookmarkEnd w:id="84"/>
+    <w:bookmarkStart w:id="86" w:name="ref-Fiorina1978-wf"/>
     <w:p>
       <w:pPr>
         <w:pStyle w:val="Bibliography"/>
@@ -5541,7 +5593,7 @@
       <w:r>
         <w:t xml:space="preserve"> </w:t>
       </w:r>
-      <w:hyperlink r:id="rId83">
+      <w:hyperlink r:id="rId85">
         <w:r>
           <w:rPr>
             <w:rStyle w:val="Hyperlink"/>
@@ -5553,8 +5605,8 @@
         <w:t xml:space="preserve">.</w:t>
       </w:r>
     </w:p>
-    <w:bookmarkEnd w:id="84"/>
-    <w:bookmarkStart w:id="85" w:name="ref-Foa2016-lq"/>
+    <w:bookmarkEnd w:id="86"/>
+    <w:bookmarkStart w:id="87" w:name="ref-Foa2016-lq"/>
     <w:p>
       <w:pPr>
         <w:pStyle w:val="Bibliography"/>
@@ -5591,8 +5643,8 @@
         <w:t xml:space="preserve">27: 5–17.</w:t>
       </w:r>
     </w:p>
-    <w:bookmarkEnd w:id="85"/>
-    <w:bookmarkStart w:id="86" w:name="ref-Graham2020-jr"/>
+    <w:bookmarkEnd w:id="87"/>
+    <w:bookmarkStart w:id="88" w:name="ref-Graham2020-jr"/>
     <w:p>
       <w:pPr>
         <w:pStyle w:val="Bibliography"/>
@@ -5629,8 +5681,8 @@
         <w:t xml:space="preserve">114: 392–409.</w:t>
       </w:r>
     </w:p>
-    <w:bookmarkEnd w:id="86"/>
-    <w:bookmarkStart w:id="88" w:name="ref-Hsiao2020-fz"/>
+    <w:bookmarkEnd w:id="88"/>
+    <w:bookmarkStart w:id="90" w:name="ref-Hsiao2020-fz"/>
     <w:p>
       <w:pPr>
         <w:pStyle w:val="Bibliography"/>
@@ -5669,7 +5721,7 @@
       <w:r>
         <w:t xml:space="preserve"> </w:t>
       </w:r>
-      <w:hyperlink r:id="rId87">
+      <w:hyperlink r:id="rId89">
         <w:r>
           <w:rPr>
             <w:rStyle w:val="Hyperlink"/>
@@ -5681,8 +5733,8 @@
         <w:t xml:space="preserve">.</w:t>
       </w:r>
     </w:p>
-    <w:bookmarkEnd w:id="88"/>
-    <w:bookmarkStart w:id="89" w:name="ref-ABS-W2"/>
+    <w:bookmarkEnd w:id="90"/>
+    <w:bookmarkStart w:id="91" w:name="ref-ABS-W2"/>
     <w:p>
       <w:pPr>
         <w:pStyle w:val="Bibliography"/>
@@ -5704,8 +5756,8 @@
         <w:t xml:space="preserve">. Taipei: National Taiwan University; Academia Sinica.</w:t>
       </w:r>
     </w:p>
-    <w:bookmarkEnd w:id="89"/>
-    <w:bookmarkStart w:id="90" w:name="ref-ABS-W3"/>
+    <w:bookmarkEnd w:id="91"/>
+    <w:bookmarkStart w:id="92" w:name="ref-ABS-W3"/>
     <w:p>
       <w:pPr>
         <w:pStyle w:val="Bibliography"/>
@@ -5727,8 +5779,8 @@
         <w:t xml:space="preserve">. Taipei: National Taiwan University; Academia Sinica.</w:t>
       </w:r>
     </w:p>
-    <w:bookmarkEnd w:id="90"/>
-    <w:bookmarkStart w:id="91" w:name="ref-ABS-W4"/>
+    <w:bookmarkEnd w:id="92"/>
+    <w:bookmarkStart w:id="93" w:name="ref-ABS-W4"/>
     <w:p>
       <w:pPr>
         <w:pStyle w:val="Bibliography"/>
@@ -5750,8 +5802,8 @@
         <w:t xml:space="preserve">. Taipei: National Taiwan University; Academia Sinica.</w:t>
       </w:r>
     </w:p>
-    <w:bookmarkEnd w:id="91"/>
-    <w:bookmarkStart w:id="92" w:name="ref-Inglehart1997-gw"/>
+    <w:bookmarkEnd w:id="93"/>
+    <w:bookmarkStart w:id="94" w:name="ref-Inglehart1997-gw"/>
     <w:p>
       <w:pPr>
         <w:pStyle w:val="Bibliography"/>
@@ -5773,8 +5825,8 @@
         <w:t xml:space="preserve">. Princeton University Press.</w:t>
       </w:r>
     </w:p>
-    <w:bookmarkEnd w:id="92"/>
-    <w:bookmarkStart w:id="93" w:name="ref-Kahneman1979-af"/>
+    <w:bookmarkEnd w:id="94"/>
+    <w:bookmarkStart w:id="95" w:name="ref-Kahneman1979-af"/>
     <w:p>
       <w:pPr>
         <w:pStyle w:val="Bibliography"/>
@@ -5811,8 +5863,8 @@
         <w:t xml:space="preserve">47 (March): 263–92.</w:t>
       </w:r>
     </w:p>
-    <w:bookmarkEnd w:id="93"/>
-    <w:bookmarkStart w:id="95" w:name="ref-Kongkirati2020-fl"/>
+    <w:bookmarkEnd w:id="95"/>
+    <w:bookmarkStart w:id="97" w:name="ref-Kongkirati2020-fl"/>
     <w:p>
       <w:pPr>
         <w:pStyle w:val="Bibliography"/>
@@ -5857,7 +5909,7 @@
       <w:r>
         <w:t xml:space="preserve"> </w:t>
       </w:r>
-      <w:hyperlink r:id="rId94">
+      <w:hyperlink r:id="rId96">
         <w:r>
           <w:rPr>
             <w:rStyle w:val="Hyperlink"/>
@@ -5869,8 +5921,8 @@
         <w:t xml:space="preserve">.</w:t>
       </w:r>
     </w:p>
-    <w:bookmarkEnd w:id="95"/>
-    <w:bookmarkStart w:id="97" w:name="ref-Kuhonta2014-qk"/>
+    <w:bookmarkEnd w:id="97"/>
+    <w:bookmarkStart w:id="99" w:name="ref-Kuhonta2014-qk"/>
     <w:p>
       <w:pPr>
         <w:pStyle w:val="Bibliography"/>
@@ -5909,7 +5961,7 @@
       <w:r>
         <w:t xml:space="preserve"> </w:t>
       </w:r>
-      <w:hyperlink r:id="rId96">
+      <w:hyperlink r:id="rId98">
         <w:r>
           <w:rPr>
             <w:rStyle w:val="Hyperlink"/>
@@ -5921,8 +5973,8 @@
         <w:t xml:space="preserve">.</w:t>
       </w:r>
     </w:p>
-    <w:bookmarkEnd w:id="97"/>
-    <w:bookmarkStart w:id="99" w:name="ref-Kunda1990-uw"/>
+    <w:bookmarkEnd w:id="99"/>
+    <w:bookmarkStart w:id="101" w:name="ref-Kunda1990-uw"/>
     <w:p>
       <w:pPr>
         <w:pStyle w:val="Bibliography"/>
@@ -5961,7 +6013,7 @@
       <w:r>
         <w:t xml:space="preserve"> </w:t>
       </w:r>
-      <w:hyperlink r:id="rId98">
+      <w:hyperlink r:id="rId100">
         <w:r>
           <w:rPr>
             <w:rStyle w:val="Hyperlink"/>
@@ -5973,8 +6025,8 @@
         <w:t xml:space="preserve">.</w:t>
       </w:r>
     </w:p>
-    <w:bookmarkEnd w:id="99"/>
-    <w:bookmarkStart w:id="100" w:name="ref-Levitsky2018-dd"/>
+    <w:bookmarkEnd w:id="101"/>
+    <w:bookmarkStart w:id="102" w:name="ref-Levitsky2018-dd"/>
     <w:p>
       <w:pPr>
         <w:pStyle w:val="Bibliography"/>
@@ -5996,8 +6048,8 @@
         <w:t xml:space="preserve">. Broadway Books.</w:t>
       </w:r>
     </w:p>
-    <w:bookmarkEnd w:id="100"/>
-    <w:bookmarkStart w:id="102" w:name="ref-Linz1996-qs"/>
+    <w:bookmarkEnd w:id="102"/>
+    <w:bookmarkStart w:id="104" w:name="ref-Linz1996-qs"/>
     <w:p>
       <w:pPr>
         <w:pStyle w:val="Bibliography"/>
@@ -6036,7 +6088,7 @@
       <w:r>
         <w:t xml:space="preserve"> </w:t>
       </w:r>
-      <w:hyperlink r:id="rId101">
+      <w:hyperlink r:id="rId103">
         <w:r>
           <w:rPr>
             <w:rStyle w:val="Hyperlink"/>
@@ -6048,8 +6100,8 @@
         <w:t xml:space="preserve">.</w:t>
       </w:r>
     </w:p>
-    <w:bookmarkEnd w:id="102"/>
-    <w:bookmarkStart w:id="104" w:name="ref-Luhrmann2019-ow"/>
+    <w:bookmarkEnd w:id="104"/>
+    <w:bookmarkStart w:id="106" w:name="ref-Luhrmann2019-ow"/>
     <w:p>
       <w:pPr>
         <w:pStyle w:val="Bibliography"/>
@@ -6088,7 +6140,7 @@
       <w:r>
         <w:t xml:space="preserve"> </w:t>
       </w:r>
-      <w:hyperlink r:id="rId103">
+      <w:hyperlink r:id="rId105">
         <w:r>
           <w:rPr>
             <w:rStyle w:val="Hyperlink"/>
@@ -6100,8 +6152,8 @@
         <w:t xml:space="preserve">.</w:t>
       </w:r>
     </w:p>
-    <w:bookmarkEnd w:id="104"/>
-    <w:bookmarkStart w:id="105" w:name="ref-Mauk2020-bu"/>
+    <w:bookmarkEnd w:id="106"/>
+    <w:bookmarkStart w:id="107" w:name="ref-Mauk2020-bu"/>
     <w:p>
       <w:pPr>
         <w:pStyle w:val="Bibliography"/>
@@ -6123,8 +6175,8 @@
         <w:t xml:space="preserve">. Oxford University Press.</w:t>
       </w:r>
     </w:p>
-    <w:bookmarkEnd w:id="105"/>
-    <w:bookmarkStart w:id="107" w:name="ref-McCargo2019-rx"/>
+    <w:bookmarkEnd w:id="107"/>
+    <w:bookmarkStart w:id="109" w:name="ref-McCargo2019-rx"/>
     <w:p>
       <w:pPr>
         <w:pStyle w:val="Bibliography"/>
@@ -6163,7 +6215,7 @@
       <w:r>
         <w:t xml:space="preserve"> </w:t>
       </w:r>
-      <w:hyperlink r:id="rId106">
+      <w:hyperlink r:id="rId108">
         <w:r>
           <w:rPr>
             <w:rStyle w:val="Hyperlink"/>
@@ -6175,8 +6227,8 @@
         <w:t xml:space="preserve">.</w:t>
       </w:r>
     </w:p>
-    <w:bookmarkEnd w:id="107"/>
-    <w:bookmarkStart w:id="109" w:name="ref-Nadeau1993-vo"/>
+    <w:bookmarkEnd w:id="109"/>
+    <w:bookmarkStart w:id="111" w:name="ref-Nadeau1993-vo"/>
     <w:p>
       <w:pPr>
         <w:pStyle w:val="Bibliography"/>
@@ -6215,7 +6267,7 @@
       <w:r>
         <w:t xml:space="preserve"> </w:t>
       </w:r>
-      <w:hyperlink r:id="rId108">
+      <w:hyperlink r:id="rId110">
         <w:r>
           <w:rPr>
             <w:rStyle w:val="Hyperlink"/>
@@ -6227,8 +6279,8 @@
         <w:t xml:space="preserve">.</w:t>
       </w:r>
     </w:p>
-    <w:bookmarkEnd w:id="109"/>
-    <w:bookmarkStart w:id="111" w:name="ref-Norris2011-zt"/>
+    <w:bookmarkEnd w:id="111"/>
+    <w:bookmarkStart w:id="113" w:name="ref-Norris2011-zt"/>
     <w:p>
       <w:pPr>
         <w:pStyle w:val="Bibliography"/>
@@ -6252,7 +6304,7 @@
       <w:r>
         <w:t xml:space="preserve"> </w:t>
       </w:r>
-      <w:hyperlink r:id="rId110">
+      <w:hyperlink r:id="rId112">
         <w:r>
           <w:rPr>
             <w:rStyle w:val="Hyperlink"/>
@@ -6264,8 +6316,8 @@
         <w:t xml:space="preserve">.</w:t>
       </w:r>
     </w:p>
-    <w:bookmarkEnd w:id="111"/>
-    <w:bookmarkStart w:id="113" w:name="ref-Norris2012-wj"/>
+    <w:bookmarkEnd w:id="113"/>
+    <w:bookmarkStart w:id="115" w:name="ref-Norris2012-wj"/>
     <w:p>
       <w:pPr>
         <w:pStyle w:val="Bibliography"/>
@@ -6289,7 +6341,7 @@
       <w:r>
         <w:t xml:space="preserve"> </w:t>
       </w:r>
-      <w:hyperlink r:id="rId112">
+      <w:hyperlink r:id="rId114">
         <w:r>
           <w:rPr>
             <w:rStyle w:val="Hyperlink"/>
@@ -6301,8 +6353,8 @@
         <w:t xml:space="preserve">.</w:t>
       </w:r>
     </w:p>
-    <w:bookmarkEnd w:id="113"/>
-    <w:bookmarkStart w:id="114" w:name="ref-Ockey2004-ek"/>
+    <w:bookmarkEnd w:id="115"/>
+    <w:bookmarkStart w:id="116" w:name="ref-Ockey2004-ek"/>
     <w:p>
       <w:pPr>
         <w:pStyle w:val="Bibliography"/>
@@ -6324,8 +6376,8 @@
         <w:t xml:space="preserve">. University of Hawai’i Press.</w:t>
       </w:r>
     </w:p>
-    <w:bookmarkEnd w:id="114"/>
-    <w:bookmarkStart w:id="116" w:name="ref-Rich2025-gd"/>
+    <w:bookmarkEnd w:id="116"/>
+    <w:bookmarkStart w:id="118" w:name="ref-Rich2025-gd"/>
     <w:p>
       <w:pPr>
         <w:pStyle w:val="Bibliography"/>
@@ -6364,7 +6416,7 @@
       <w:r>
         <w:t xml:space="preserve"> </w:t>
       </w:r>
-      <w:hyperlink r:id="rId115">
+      <w:hyperlink r:id="rId117">
         <w:r>
           <w:rPr>
             <w:rStyle w:val="Hyperlink"/>
@@ -6376,8 +6428,8 @@
         <w:t xml:space="preserve">.</w:t>
       </w:r>
     </w:p>
-    <w:bookmarkEnd w:id="116"/>
-    <w:bookmarkStart w:id="118" w:name="ref-Ricks2025-il"/>
+    <w:bookmarkEnd w:id="118"/>
+    <w:bookmarkStart w:id="120" w:name="ref-Ricks2025-il"/>
     <w:p>
       <w:pPr>
         <w:pStyle w:val="Bibliography"/>
@@ -6416,64 +6468,12 @@
       <w:r>
         <w:t xml:space="preserve"> </w:t>
       </w:r>
-      <w:hyperlink r:id="rId117">
+      <w:hyperlink r:id="rId119">
         <w:r>
           <w:rPr>
             <w:rStyle w:val="Hyperlink"/>
           </w:rPr>
           <w:t xml:space="preserve">https://doi.org/10.1177/18681034251341319</w:t>
-        </w:r>
-      </w:hyperlink>
-      <w:r>
-        <w:t xml:space="preserve">.</w:t>
-      </w:r>
-    </w:p>
-    <w:bookmarkEnd w:id="118"/>
-    <w:bookmarkStart w:id="120" w:name="Xa58254413c56f67605ac63c5fb3a3b33a41d22c"/>
-    <w:p>
-      <w:pPr>
-        <w:pStyle w:val="Bibliography"/>
-      </w:pPr>
-      <w:r>
-        <w:t xml:space="preserve">Russell J. Dalton, Doh C. Shin, and Willy Jou. 2007.</w:t>
-      </w:r>
-      <w:r>
-        <w:t xml:space="preserve"> </w:t>
-      </w:r>
-      <w:r>
-        <w:t xml:space="preserve">“</w:t>
-      </w:r>
-      <w:r>
-        <w:t xml:space="preserve">Understanding Democracy: Data from Unlikely Places</w:t>
-      </w:r>
-      <w:r>
-        <w:t xml:space="preserve">.”</w:t>
-      </w:r>
-      <w:r>
-        <w:t xml:space="preserve"> </w:t>
-      </w:r>
-      <w:r>
-        <w:rPr>
-          <w:i/>
-          <w:iCs/>
-        </w:rPr>
-        <w:t xml:space="preserve">Journal of Democracy</w:t>
-      </w:r>
-      <w:r>
-        <w:t xml:space="preserve"> </w:t>
-      </w:r>
-      <w:r>
-        <w:t xml:space="preserve">18: 142–56.</w:t>
-      </w:r>
-      <w:r>
-        <w:t xml:space="preserve"> </w:t>
-      </w:r>
-      <w:hyperlink r:id="rId119">
-        <w:r>
-          <w:rPr>
-            <w:rStyle w:val="Hyperlink"/>
-          </w:rPr>
-          <w:t xml:space="preserve">https://doi.org/10.1093/acprof:oso/9780199948611.001.0001</w:t>
         </w:r>
       </w:hyperlink>
       <w:r>

</xml_diff>

<commit_message>
fix: Add election commission bib entries, fix table numbering and Dalton citation
</commit_message>
<xml_diff>
--- a/papers/meaning-of-democracy-revision/output/manuscript/manuscript.docx
+++ b/papers/meaning-of-democracy-revision/output/manuscript/manuscript.docx
@@ -1367,7 +1367,7 @@
     </w:p>
     <w:bookmarkEnd w:id="29"/>
     <w:bookmarkEnd w:id="30"/>
-    <w:bookmarkStart w:id="47" w:name="results"/>
+    <w:bookmarkStart w:id="46" w:name="results"/>
     <w:p>
       <w:pPr>
         <w:pStyle w:val="Heading1"/>
@@ -2824,7 +2824,7 @@
       </w:r>
     </w:p>
     <w:bookmarkEnd w:id="31"/>
-    <w:bookmarkStart w:id="37" w:name="X77b8d0d5e817643f9801f7963d5da2645c9f997"/>
+    <w:bookmarkStart w:id="36" w:name="X77b8d0d5e817643f9801f7963d5da2645c9f997"/>
     <w:p>
       <w:pPr>
         <w:pStyle w:val="Heading2"/>
@@ -3004,18 +3004,7 @@
         <w:pStyle w:val="BodyText"/>
       </w:pPr>
       <w:r>
-        <w:t xml:space="preserve">Cambodia shows a persistently large gap (approximately 13 pp across all three waves) that, notably, did not grow following the dissolution of the main opposition party (CNRP) in 2017. In a competitive authoritarian context, the stakes of losing were already effectively maximized—losers’ procedural orientation had little room to intensify further. Among the remaining countries (</w:t>
-      </w:r>
-      <w:hyperlink w:anchor="tbl-country-gaps">
-        <w:r>
-          <w:rPr>
-            <w:rStyle w:val="Hyperlink"/>
-          </w:rPr>
-          <w:t xml:space="preserve">Table 1</w:t>
-        </w:r>
-      </w:hyperlink>
-      <w:r>
-        <w:t xml:space="preserve">), Malaysia shows a large gap that narrows across waves, potentially reflecting the political opening that culminated in the 2018 alternation. Myanmar’s single observation captures a strikingly large gap consistent with the high stakes of its fragile democratic transition. Taiwan’s trajectory is distinctive, reversing from positive to negative by Wave 6—a pattern that may reflect the unusual dynamics of cross-strait identity politics. Japan provides the expected baseline for a consolidated democracy: modest and stable across waves.</w:t>
+        <w:t xml:space="preserve">Cambodia shows a persistently large gap (approximately 13 pp across all three waves) that, notably, did not grow following the dissolution of the main opposition party (CNRP) in 2017. In a competitive authoritarian context, the stakes of losing were already effectively maximized—losers’ procedural orientation had little room to intensify further. Among the remaining countries (Table 2), Malaysia shows a large gap that narrows across waves, potentially reflecting the political opening that culminated in the 2018 alternation. Myanmar’s single observation captures a strikingly large gap consistent with the high stakes of its fragile democratic transition. Taiwan’s trajectory is distinctive, reversing from positive to negative by Wave 6—a pattern that may reflect the unusual dynamics of cross-strait identity politics. Japan provides the expected baseline for a consolidated democracy: modest and stable across waves.</w:t>
       </w:r>
     </w:p>
     <w:tbl>
@@ -3023,700 +3012,620 @@
         <w:tblStyle w:val="Table"/>
         <w:tblW w:type="pct" w:w="5000"/>
         <w:tblLayout w:type="fixed"/>
-        <w:tblLook w:firstRow="0" w:lastRow="0" w:firstColumn="0" w:lastColumn="0" w:noHBand="0" w:noVBand="0" w:val="0000"/>
+        <w:tblLook w:firstRow="1" w:lastRow="0" w:firstColumn="0" w:lastColumn="0" w:noHBand="0" w:noVBand="0" w:val="0020"/>
       </w:tblPr>
       <w:tblGrid>
-        <w:gridCol w:w="7920"/>
+        <w:gridCol w:w="1234"/>
+        <w:gridCol w:w="2160"/>
+        <w:gridCol w:w="2262"/>
+        <w:gridCol w:w="2262"/>
       </w:tblGrid>
       <w:tr>
-        <w:tc>
-          <w:tcPr/>
-          <w:bookmarkStart w:id="36" w:name="tbl-country-gaps"/>
-          <w:p>
-            <w:pPr>
+        <w:trPr>
+          <w:tblHeader w:val="on"/>
+        </w:trPr>
+        <w:tc>
+          <w:tcPr/>
+          <w:p>
+            <w:pPr>
+              <w:pStyle w:val="Compact"/>
+              <w:jc w:val="left"/>
+            </w:pPr>
+            <w:r>
+              <w:t xml:space="preserve">Country</w:t>
+            </w:r>
+          </w:p>
+        </w:tc>
+        <w:tc>
+          <w:tcPr/>
+          <w:p>
+            <w:pPr>
+              <w:pStyle w:val="Compact"/>
               <w:jc w:val="center"/>
             </w:pPr>
-            <w:pPr>
+            <w:r>
+              <w:t xml:space="preserve">W3</w:t>
+            </w:r>
+          </w:p>
+        </w:tc>
+        <w:tc>
+          <w:tcPr/>
+          <w:p>
+            <w:pPr>
+              <w:pStyle w:val="Compact"/>
+              <w:jc w:val="center"/>
+            </w:pPr>
+            <w:r>
+              <w:t xml:space="preserve">W4</w:t>
+            </w:r>
+          </w:p>
+        </w:tc>
+        <w:tc>
+          <w:tcPr/>
+          <w:p>
+            <w:pPr>
+              <w:pStyle w:val="Compact"/>
+              <w:jc w:val="center"/>
+            </w:pPr>
+            <w:r>
+              <w:t xml:space="preserve">W6</w:t>
+            </w:r>
+          </w:p>
+        </w:tc>
+      </w:tr>
+      <w:tr>
+        <w:tc>
+          <w:tcPr/>
+          <w:p>
+            <w:pPr>
+              <w:pStyle w:val="Compact"/>
               <w:jc w:val="left"/>
-              <w:spacing w:before="200"/>
-              <w:pStyle w:val="ImageCaption"/>
-            </w:pPr>
-            <w:r>
-              <w:t xml:space="preserve">Table 1: Procedural–Substantive Gap by Country and Wave</w:t>
-            </w:r>
-          </w:p>
-          <w:tbl>
-            <w:tblPr>
-              <w:tblStyle w:val="Table"/>
-              <w:tblW w:type="pct" w:w="5000"/>
-              <w:tblLayout w:type="fixed"/>
-              <w:tblLook w:firstRow="1" w:lastRow="0" w:firstColumn="0" w:lastColumn="0" w:noHBand="0" w:noVBand="0" w:val="0020"/>
-            </w:tblPr>
-            <w:tblGrid>
-              <w:gridCol w:w="1234"/>
-              <w:gridCol w:w="2160"/>
-              <w:gridCol w:w="2262"/>
-              <w:gridCol w:w="2262"/>
-            </w:tblGrid>
-            <w:tr>
-              <w:trPr>
-                <w:tblHeader w:val="on"/>
-              </w:trPr>
-              <w:tc>
-                <w:tcPr/>
-                <w:p>
-                  <w:pPr>
-                    <w:pStyle w:val="Compact"/>
-                    <w:jc w:val="left"/>
-                    <w:jc w:val="center"/>
-                  </w:pPr>
-                  <w:r>
-                    <w:t xml:space="preserve">Country</w:t>
-                  </w:r>
-                </w:p>
-              </w:tc>
-              <w:tc>
-                <w:tcPr/>
-                <w:p>
-                  <w:pPr>
-                    <w:pStyle w:val="Compact"/>
-                    <w:jc w:val="center"/>
-                    <w:jc w:val="center"/>
-                  </w:pPr>
-                  <w:r>
-                    <w:t xml:space="preserve">W3</w:t>
-                  </w:r>
-                </w:p>
-              </w:tc>
-              <w:tc>
-                <w:tcPr/>
-                <w:p>
-                  <w:pPr>
-                    <w:pStyle w:val="Compact"/>
-                    <w:jc w:val="center"/>
-                    <w:jc w:val="center"/>
-                  </w:pPr>
-                  <w:r>
-                    <w:t xml:space="preserve">W4</w:t>
-                  </w:r>
-                </w:p>
-              </w:tc>
-              <w:tc>
-                <w:tcPr/>
-                <w:p>
-                  <w:pPr>
-                    <w:pStyle w:val="Compact"/>
-                    <w:jc w:val="center"/>
-                    <w:jc w:val="center"/>
-                  </w:pPr>
-                  <w:r>
-                    <w:t xml:space="preserve">W6</w:t>
-                  </w:r>
-                </w:p>
-              </w:tc>
-            </w:tr>
-            <w:tr>
-              <w:tc>
-                <w:tcPr/>
-                <w:p>
-                  <w:pPr>
-                    <w:pStyle w:val="Compact"/>
-                    <w:jc w:val="left"/>
-                    <w:jc w:val="center"/>
-                  </w:pPr>
-                  <w:r>
-                    <w:t xml:space="preserve">Australia</w:t>
-                  </w:r>
-                </w:p>
-              </w:tc>
-              <w:tc>
-                <w:tcPr/>
-                <w:p>
-                  <w:pPr>
-                    <w:pStyle w:val="Compact"/>
-                    <w:jc w:val="center"/>
-                    <w:jc w:val="center"/>
-                  </w:pPr>
-                  <w:r>
-                    <w:t xml:space="preserve">—</w:t>
-                  </w:r>
-                </w:p>
-              </w:tc>
-              <w:tc>
-                <w:tcPr/>
-                <w:p>
-                  <w:pPr>
-                    <w:pStyle w:val="Compact"/>
-                    <w:jc w:val="center"/>
-                    <w:jc w:val="center"/>
-                  </w:pPr>
-                  <w:r>
-                    <w:t xml:space="preserve">—</w:t>
-                  </w:r>
-                </w:p>
-              </w:tc>
-              <w:tc>
-                <w:tcPr/>
-                <w:p>
-                  <w:pPr>
-                    <w:pStyle w:val="Compact"/>
-                    <w:jc w:val="center"/>
-                    <w:jc w:val="center"/>
-                  </w:pPr>
-                  <w:r>
-                    <w:t xml:space="preserve">+3.8 [+0.8, +6.8]</w:t>
-                  </w:r>
-                </w:p>
-              </w:tc>
-            </w:tr>
-            <w:tr>
-              <w:tc>
-                <w:tcPr/>
-                <w:p>
-                  <w:pPr>
-                    <w:pStyle w:val="Compact"/>
-                    <w:jc w:val="left"/>
-                    <w:jc w:val="center"/>
-                  </w:pPr>
-                  <w:r>
-                    <w:t xml:space="preserve">Cambodia</w:t>
-                  </w:r>
-                </w:p>
-              </w:tc>
-              <w:tc>
-                <w:tcPr/>
-                <w:p>
-                  <w:pPr>
-                    <w:pStyle w:val="Compact"/>
-                    <w:jc w:val="center"/>
-                    <w:jc w:val="center"/>
-                  </w:pPr>
-                  <w:r>
-                    <w:t xml:space="preserve">+13.2 [+8.9, +17.5]</w:t>
-                  </w:r>
-                </w:p>
-              </w:tc>
-              <w:tc>
-                <w:tcPr/>
-                <w:p>
-                  <w:pPr>
-                    <w:pStyle w:val="Compact"/>
-                    <w:jc w:val="center"/>
-                    <w:jc w:val="center"/>
-                  </w:pPr>
-                  <w:r>
-                    <w:t xml:space="preserve">+13.2 [+9.7, +16.8]</w:t>
-                  </w:r>
-                </w:p>
-              </w:tc>
-              <w:tc>
-                <w:tcPr/>
-                <w:p>
-                  <w:pPr>
-                    <w:pStyle w:val="Compact"/>
-                    <w:jc w:val="center"/>
-                    <w:jc w:val="center"/>
-                  </w:pPr>
-                  <w:r>
-                    <w:t xml:space="preserve">+13.8 [+6.5, +21.0]</w:t>
-                  </w:r>
-                </w:p>
-              </w:tc>
-            </w:tr>
-            <w:tr>
-              <w:tc>
-                <w:tcPr/>
-                <w:p>
-                  <w:pPr>
-                    <w:pStyle w:val="Compact"/>
-                    <w:jc w:val="left"/>
-                    <w:jc w:val="center"/>
-                  </w:pPr>
-                  <w:r>
-                    <w:t xml:space="preserve">Indonesia</w:t>
-                  </w:r>
-                </w:p>
-              </w:tc>
-              <w:tc>
-                <w:tcPr/>
-                <w:p>
-                  <w:pPr>
-                    <w:pStyle w:val="Compact"/>
-                    <w:jc w:val="center"/>
-                    <w:jc w:val="center"/>
-                  </w:pPr>
-                  <w:r>
-                    <w:t xml:space="preserve">-3.7 [-6.8, -0.5]</w:t>
-                  </w:r>
-                </w:p>
-              </w:tc>
-              <w:tc>
-                <w:tcPr/>
-                <w:p>
-                  <w:pPr>
-                    <w:pStyle w:val="Compact"/>
-                    <w:jc w:val="center"/>
-                    <w:jc w:val="center"/>
-                  </w:pPr>
-                  <w:r>
-                    <w:t xml:space="preserve">+1.8 [-1.4, +5.0]</w:t>
-                  </w:r>
-                </w:p>
-              </w:tc>
-              <w:tc>
-                <w:tcPr/>
-                <w:p>
-                  <w:pPr>
-                    <w:pStyle w:val="Compact"/>
-                    <w:jc w:val="center"/>
-                    <w:jc w:val="center"/>
-                  </w:pPr>
-                  <w:r>
-                    <w:t xml:space="preserve">+0.4 [-2.8, +3.5]</w:t>
-                  </w:r>
-                </w:p>
-              </w:tc>
-            </w:tr>
-            <w:tr>
-              <w:tc>
-                <w:tcPr/>
-                <w:p>
-                  <w:pPr>
-                    <w:pStyle w:val="Compact"/>
-                    <w:jc w:val="left"/>
-                    <w:jc w:val="center"/>
-                  </w:pPr>
-                  <w:r>
-                    <w:t xml:space="preserve">Japan</w:t>
-                  </w:r>
-                </w:p>
-              </w:tc>
-              <w:tc>
-                <w:tcPr/>
-                <w:p>
-                  <w:pPr>
-                    <w:pStyle w:val="Compact"/>
-                    <w:jc w:val="center"/>
-                    <w:jc w:val="center"/>
-                  </w:pPr>
-                  <w:r>
-                    <w:t xml:space="preserve">-1.2 [-4.0, +1.5]</w:t>
-                  </w:r>
-                </w:p>
-              </w:tc>
-              <w:tc>
-                <w:tcPr/>
-                <w:p>
-                  <w:pPr>
-                    <w:pStyle w:val="Compact"/>
-                    <w:jc w:val="center"/>
-                    <w:jc w:val="center"/>
-                  </w:pPr>
-                  <w:r>
-                    <w:t xml:space="preserve">+5.1 [+1.5, +8.8]</w:t>
-                  </w:r>
-                </w:p>
-              </w:tc>
-              <w:tc>
-                <w:tcPr/>
-                <w:p>
-                  <w:pPr>
-                    <w:pStyle w:val="Compact"/>
-                    <w:jc w:val="center"/>
-                    <w:jc w:val="center"/>
-                  </w:pPr>
-                  <w:r>
-                    <w:t xml:space="preserve">—</w:t>
-                  </w:r>
-                </w:p>
-              </w:tc>
-            </w:tr>
-            <w:tr>
-              <w:tc>
-                <w:tcPr/>
-                <w:p>
-                  <w:pPr>
-                    <w:pStyle w:val="Compact"/>
-                    <w:jc w:val="left"/>
-                    <w:jc w:val="center"/>
-                  </w:pPr>
-                  <w:r>
-                    <w:t xml:space="preserve">Malaysia</w:t>
-                  </w:r>
-                </w:p>
-              </w:tc>
-              <w:tc>
-                <w:tcPr/>
-                <w:p>
-                  <w:pPr>
-                    <w:pStyle w:val="Compact"/>
-                    <w:jc w:val="center"/>
-                    <w:jc w:val="center"/>
-                  </w:pPr>
-                  <w:r>
-                    <w:t xml:space="preserve">+15.2 [+9.7, +20.8]</w:t>
-                  </w:r>
-                </w:p>
-              </w:tc>
-              <w:tc>
-                <w:tcPr/>
-                <w:p>
-                  <w:pPr>
-                    <w:pStyle w:val="Compact"/>
-                    <w:jc w:val="center"/>
-                    <w:jc w:val="center"/>
-                  </w:pPr>
-                  <w:r>
-                    <w:t xml:space="preserve">+8.2 [+3.6, +12.8]</w:t>
-                  </w:r>
-                </w:p>
-              </w:tc>
-              <w:tc>
-                <w:tcPr/>
-                <w:p>
-                  <w:pPr>
-                    <w:pStyle w:val="Compact"/>
-                    <w:jc w:val="center"/>
-                    <w:jc w:val="center"/>
-                  </w:pPr>
-                  <w:r>
-                    <w:t xml:space="preserve">—</w:t>
-                  </w:r>
-                </w:p>
-              </w:tc>
-            </w:tr>
-            <w:tr>
-              <w:tc>
-                <w:tcPr/>
-                <w:p>
-                  <w:pPr>
-                    <w:pStyle w:val="Compact"/>
-                    <w:jc w:val="left"/>
-                    <w:jc w:val="center"/>
-                  </w:pPr>
-                  <w:r>
-                    <w:t xml:space="preserve">Mongolia</w:t>
-                  </w:r>
-                </w:p>
-              </w:tc>
-              <w:tc>
-                <w:tcPr/>
-                <w:p>
-                  <w:pPr>
-                    <w:pStyle w:val="Compact"/>
-                    <w:jc w:val="center"/>
-                    <w:jc w:val="center"/>
-                  </w:pPr>
-                  <w:r>
-                    <w:t xml:space="preserve">-0.7 [-3.9, +2.5]</w:t>
-                  </w:r>
-                </w:p>
-              </w:tc>
-              <w:tc>
-                <w:tcPr/>
-                <w:p>
-                  <w:pPr>
-                    <w:pStyle w:val="Compact"/>
-                    <w:jc w:val="center"/>
-                    <w:jc w:val="center"/>
-                  </w:pPr>
-                  <w:r>
-                    <w:t xml:space="preserve">-2.1 [-5.4, +1.2]</w:t>
-                  </w:r>
-                </w:p>
-              </w:tc>
-              <w:tc>
-                <w:tcPr/>
-                <w:p>
-                  <w:pPr>
-                    <w:pStyle w:val="Compact"/>
-                    <w:jc w:val="center"/>
-                    <w:jc w:val="center"/>
-                  </w:pPr>
-                  <w:r>
-                    <w:t xml:space="preserve">+5.0 [+1.2, +8.7]</w:t>
-                  </w:r>
-                </w:p>
-              </w:tc>
-            </w:tr>
-            <w:tr>
-              <w:tc>
-                <w:tcPr/>
-                <w:p>
-                  <w:pPr>
-                    <w:pStyle w:val="Compact"/>
-                    <w:jc w:val="left"/>
-                    <w:jc w:val="center"/>
-                  </w:pPr>
-                  <w:r>
-                    <w:t xml:space="preserve">Myanmar</w:t>
-                  </w:r>
-                </w:p>
-              </w:tc>
-              <w:tc>
-                <w:tcPr/>
-                <w:p>
-                  <w:pPr>
-                    <w:pStyle w:val="Compact"/>
-                    <w:jc w:val="center"/>
-                    <w:jc w:val="center"/>
-                  </w:pPr>
-                  <w:r>
-                    <w:t xml:space="preserve">—</w:t>
-                  </w:r>
-                </w:p>
-              </w:tc>
-              <w:tc>
-                <w:tcPr/>
-                <w:p>
-                  <w:pPr>
-                    <w:pStyle w:val="Compact"/>
-                    <w:jc w:val="center"/>
-                    <w:jc w:val="center"/>
-                  </w:pPr>
-                  <w:r>
-                    <w:t xml:space="preserve">+16.6 [+12.6, +20.6]</w:t>
-                  </w:r>
-                </w:p>
-              </w:tc>
-              <w:tc>
-                <w:tcPr/>
-                <w:p>
-                  <w:pPr>
-                    <w:pStyle w:val="Compact"/>
-                    <w:jc w:val="center"/>
-                    <w:jc w:val="center"/>
-                  </w:pPr>
-                  <w:r>
-                    <w:t xml:space="preserve">—</w:t>
-                  </w:r>
-                </w:p>
-              </w:tc>
-            </w:tr>
-            <w:tr>
-              <w:tc>
-                <w:tcPr/>
-                <w:p>
-                  <w:pPr>
-                    <w:pStyle w:val="Compact"/>
-                    <w:jc w:val="left"/>
-                    <w:jc w:val="center"/>
-                  </w:pPr>
-                  <w:r>
-                    <w:t xml:space="preserve">Philippines</w:t>
-                  </w:r>
-                </w:p>
-              </w:tc>
-              <w:tc>
-                <w:tcPr/>
-                <w:p>
-                  <w:pPr>
-                    <w:pStyle w:val="Compact"/>
-                    <w:jc w:val="center"/>
-                    <w:jc w:val="center"/>
-                  </w:pPr>
-                  <w:r>
-                    <w:t xml:space="preserve">+4.5 [+0.6, +8.3]</w:t>
-                  </w:r>
-                </w:p>
-              </w:tc>
-              <w:tc>
-                <w:tcPr/>
-                <w:p>
-                  <w:pPr>
-                    <w:pStyle w:val="Compact"/>
-                    <w:jc w:val="center"/>
-                    <w:jc w:val="center"/>
-                  </w:pPr>
-                  <w:r>
-                    <w:t xml:space="preserve">+5.1 [+0.8, +9.4]</w:t>
-                  </w:r>
-                </w:p>
-              </w:tc>
-              <w:tc>
-                <w:tcPr/>
-                <w:p>
-                  <w:pPr>
-                    <w:pStyle w:val="Compact"/>
-                    <w:jc w:val="center"/>
-                    <w:jc w:val="center"/>
-                  </w:pPr>
-                  <w:r>
-                    <w:t xml:space="preserve">-0.7 [-4.6, +3.3]</w:t>
-                  </w:r>
-                </w:p>
-              </w:tc>
-            </w:tr>
-            <w:tr>
-              <w:tc>
-                <w:tcPr/>
-                <w:p>
-                  <w:pPr>
-                    <w:pStyle w:val="Compact"/>
-                    <w:jc w:val="left"/>
-                    <w:jc w:val="center"/>
-                  </w:pPr>
-                  <w:r>
-                    <w:t xml:space="preserve">South Korea</w:t>
-                  </w:r>
-                </w:p>
-              </w:tc>
-              <w:tc>
-                <w:tcPr/>
-                <w:p>
-                  <w:pPr>
-                    <w:pStyle w:val="Compact"/>
-                    <w:jc w:val="center"/>
-                    <w:jc w:val="center"/>
-                  </w:pPr>
-                  <w:r>
-                    <w:t xml:space="preserve">+4.8 [+1.1, +8.4]</w:t>
-                  </w:r>
-                </w:p>
-              </w:tc>
-              <w:tc>
-                <w:tcPr/>
-                <w:p>
-                  <w:pPr>
-                    <w:pStyle w:val="Compact"/>
-                    <w:jc w:val="center"/>
-                    <w:jc w:val="center"/>
-                  </w:pPr>
-                  <w:r>
-                    <w:t xml:space="preserve">+1.0 [-2.5, +4.5]</w:t>
-                  </w:r>
-                </w:p>
-              </w:tc>
-              <w:tc>
-                <w:tcPr/>
-                <w:p>
-                  <w:pPr>
-                    <w:pStyle w:val="Compact"/>
-                    <w:jc w:val="center"/>
-                    <w:jc w:val="center"/>
-                  </w:pPr>
-                  <w:r>
-                    <w:t xml:space="preserve">+2.8 [-0.5, +6.1]</w:t>
-                  </w:r>
-                </w:p>
-              </w:tc>
-            </w:tr>
-            <w:tr>
-              <w:tc>
-                <w:tcPr/>
-                <w:p>
-                  <w:pPr>
-                    <w:pStyle w:val="Compact"/>
-                    <w:jc w:val="left"/>
-                    <w:jc w:val="center"/>
-                  </w:pPr>
-                  <w:r>
-                    <w:t xml:space="preserve">Taiwan</w:t>
-                  </w:r>
-                </w:p>
-              </w:tc>
-              <w:tc>
-                <w:tcPr/>
-                <w:p>
-                  <w:pPr>
-                    <w:pStyle w:val="Compact"/>
-                    <w:jc w:val="center"/>
-                    <w:jc w:val="center"/>
-                  </w:pPr>
-                  <w:r>
-                    <w:t xml:space="preserve">+3.1 [-0.3, +6.4]</w:t>
-                  </w:r>
-                </w:p>
-              </w:tc>
-              <w:tc>
-                <w:tcPr/>
-                <w:p>
-                  <w:pPr>
-                    <w:pStyle w:val="Compact"/>
-                    <w:jc w:val="center"/>
-                    <w:jc w:val="center"/>
-                  </w:pPr>
-                  <w:r>
-                    <w:t xml:space="preserve">+5.5 [+2.4, +8.6]</w:t>
-                  </w:r>
-                </w:p>
-              </w:tc>
-              <w:tc>
-                <w:tcPr/>
-                <w:p>
-                  <w:pPr>
-                    <w:pStyle w:val="Compact"/>
-                    <w:jc w:val="center"/>
-                    <w:jc w:val="center"/>
-                  </w:pPr>
-                  <w:r>
-                    <w:t xml:space="preserve">-4.7 [-8.2, -1.3]</w:t>
-                  </w:r>
-                </w:p>
-              </w:tc>
-            </w:tr>
-            <w:tr>
-              <w:tc>
-                <w:tcPr/>
-                <w:p>
-                  <w:pPr>
-                    <w:pStyle w:val="Compact"/>
-                    <w:jc w:val="left"/>
-                    <w:jc w:val="center"/>
-                  </w:pPr>
-                  <w:r>
-                    <w:t xml:space="preserve">Thailand</w:t>
-                  </w:r>
-                </w:p>
-              </w:tc>
-              <w:tc>
-                <w:tcPr/>
-                <w:p>
-                  <w:pPr>
-                    <w:pStyle w:val="Compact"/>
-                    <w:jc w:val="center"/>
-                    <w:jc w:val="center"/>
-                  </w:pPr>
-                  <w:r>
-                    <w:t xml:space="preserve">-0.8 [-4.5, +2.9]</w:t>
-                  </w:r>
-                </w:p>
-              </w:tc>
-              <w:tc>
-                <w:tcPr/>
-                <w:p>
-                  <w:pPr>
-                    <w:pStyle w:val="Compact"/>
-                    <w:jc w:val="center"/>
-                    <w:jc w:val="center"/>
-                  </w:pPr>
-                  <w:r>
-                    <w:t xml:space="preserve">+11.0 [+5.9, +16.2]</w:t>
-                  </w:r>
-                </w:p>
-              </w:tc>
-              <w:tc>
-                <w:tcPr/>
-                <w:p>
-                  <w:pPr>
-                    <w:pStyle w:val="Compact"/>
-                    <w:jc w:val="center"/>
-                    <w:jc w:val="center"/>
-                  </w:pPr>
-                  <w:r>
-                    <w:t xml:space="preserve">+23.8 [+17.3, +30.2]</w:t>
-                  </w:r>
-                </w:p>
-              </w:tc>
-            </w:tr>
-          </w:tbl>
-          <w:bookmarkEnd w:id="36"/>
-          <w:p/>
+            </w:pPr>
+            <w:r>
+              <w:t xml:space="preserve">Australia</w:t>
+            </w:r>
+          </w:p>
+        </w:tc>
+        <w:tc>
+          <w:tcPr/>
+          <w:p>
+            <w:pPr>
+              <w:pStyle w:val="Compact"/>
+              <w:jc w:val="center"/>
+            </w:pPr>
+            <w:r>
+              <w:t xml:space="preserve">—</w:t>
+            </w:r>
+          </w:p>
+        </w:tc>
+        <w:tc>
+          <w:tcPr/>
+          <w:p>
+            <w:pPr>
+              <w:pStyle w:val="Compact"/>
+              <w:jc w:val="center"/>
+            </w:pPr>
+            <w:r>
+              <w:t xml:space="preserve">—</w:t>
+            </w:r>
+          </w:p>
+        </w:tc>
+        <w:tc>
+          <w:tcPr/>
+          <w:p>
+            <w:pPr>
+              <w:pStyle w:val="Compact"/>
+              <w:jc w:val="center"/>
+            </w:pPr>
+            <w:r>
+              <w:t xml:space="preserve">+3.8 [+0.8, +6.8]</w:t>
+            </w:r>
+          </w:p>
+        </w:tc>
+      </w:tr>
+      <w:tr>
+        <w:tc>
+          <w:tcPr/>
+          <w:p>
+            <w:pPr>
+              <w:pStyle w:val="Compact"/>
+              <w:jc w:val="left"/>
+            </w:pPr>
+            <w:r>
+              <w:t xml:space="preserve">Cambodia</w:t>
+            </w:r>
+          </w:p>
+        </w:tc>
+        <w:tc>
+          <w:tcPr/>
+          <w:p>
+            <w:pPr>
+              <w:pStyle w:val="Compact"/>
+              <w:jc w:val="center"/>
+            </w:pPr>
+            <w:r>
+              <w:t xml:space="preserve">+13.2 [+8.9, +17.5]</w:t>
+            </w:r>
+          </w:p>
+        </w:tc>
+        <w:tc>
+          <w:tcPr/>
+          <w:p>
+            <w:pPr>
+              <w:pStyle w:val="Compact"/>
+              <w:jc w:val="center"/>
+            </w:pPr>
+            <w:r>
+              <w:t xml:space="preserve">+13.2 [+9.7, +16.8]</w:t>
+            </w:r>
+          </w:p>
+        </w:tc>
+        <w:tc>
+          <w:tcPr/>
+          <w:p>
+            <w:pPr>
+              <w:pStyle w:val="Compact"/>
+              <w:jc w:val="center"/>
+            </w:pPr>
+            <w:r>
+              <w:t xml:space="preserve">+13.8 [+6.5, +21.0]</w:t>
+            </w:r>
+          </w:p>
+        </w:tc>
+      </w:tr>
+      <w:tr>
+        <w:tc>
+          <w:tcPr/>
+          <w:p>
+            <w:pPr>
+              <w:pStyle w:val="Compact"/>
+              <w:jc w:val="left"/>
+            </w:pPr>
+            <w:r>
+              <w:t xml:space="preserve">Indonesia</w:t>
+            </w:r>
+          </w:p>
+        </w:tc>
+        <w:tc>
+          <w:tcPr/>
+          <w:p>
+            <w:pPr>
+              <w:pStyle w:val="Compact"/>
+              <w:jc w:val="center"/>
+            </w:pPr>
+            <w:r>
+              <w:t xml:space="preserve">-3.7 [-6.8, -0.5]</w:t>
+            </w:r>
+          </w:p>
+        </w:tc>
+        <w:tc>
+          <w:tcPr/>
+          <w:p>
+            <w:pPr>
+              <w:pStyle w:val="Compact"/>
+              <w:jc w:val="center"/>
+            </w:pPr>
+            <w:r>
+              <w:t xml:space="preserve">+1.8 [-1.4, +5.0]</w:t>
+            </w:r>
+          </w:p>
+        </w:tc>
+        <w:tc>
+          <w:tcPr/>
+          <w:p>
+            <w:pPr>
+              <w:pStyle w:val="Compact"/>
+              <w:jc w:val="center"/>
+            </w:pPr>
+            <w:r>
+              <w:t xml:space="preserve">+0.4 [-2.8, +3.5]</w:t>
+            </w:r>
+          </w:p>
+        </w:tc>
+      </w:tr>
+      <w:tr>
+        <w:tc>
+          <w:tcPr/>
+          <w:p>
+            <w:pPr>
+              <w:pStyle w:val="Compact"/>
+              <w:jc w:val="left"/>
+            </w:pPr>
+            <w:r>
+              <w:t xml:space="preserve">Japan</w:t>
+            </w:r>
+          </w:p>
+        </w:tc>
+        <w:tc>
+          <w:tcPr/>
+          <w:p>
+            <w:pPr>
+              <w:pStyle w:val="Compact"/>
+              <w:jc w:val="center"/>
+            </w:pPr>
+            <w:r>
+              <w:t xml:space="preserve">-1.2 [-4.0, +1.5]</w:t>
+            </w:r>
+          </w:p>
+        </w:tc>
+        <w:tc>
+          <w:tcPr/>
+          <w:p>
+            <w:pPr>
+              <w:pStyle w:val="Compact"/>
+              <w:jc w:val="center"/>
+            </w:pPr>
+            <w:r>
+              <w:t xml:space="preserve">+5.1 [+1.5, +8.8]</w:t>
+            </w:r>
+          </w:p>
+        </w:tc>
+        <w:tc>
+          <w:tcPr/>
+          <w:p>
+            <w:pPr>
+              <w:pStyle w:val="Compact"/>
+              <w:jc w:val="center"/>
+            </w:pPr>
+            <w:r>
+              <w:t xml:space="preserve">—</w:t>
+            </w:r>
+          </w:p>
+        </w:tc>
+      </w:tr>
+      <w:tr>
+        <w:tc>
+          <w:tcPr/>
+          <w:p>
+            <w:pPr>
+              <w:pStyle w:val="Compact"/>
+              <w:jc w:val="left"/>
+            </w:pPr>
+            <w:r>
+              <w:t xml:space="preserve">Malaysia</w:t>
+            </w:r>
+          </w:p>
+        </w:tc>
+        <w:tc>
+          <w:tcPr/>
+          <w:p>
+            <w:pPr>
+              <w:pStyle w:val="Compact"/>
+              <w:jc w:val="center"/>
+            </w:pPr>
+            <w:r>
+              <w:t xml:space="preserve">+15.2 [+9.7, +20.8]</w:t>
+            </w:r>
+          </w:p>
+        </w:tc>
+        <w:tc>
+          <w:tcPr/>
+          <w:p>
+            <w:pPr>
+              <w:pStyle w:val="Compact"/>
+              <w:jc w:val="center"/>
+            </w:pPr>
+            <w:r>
+              <w:t xml:space="preserve">+8.2 [+3.6, +12.8]</w:t>
+            </w:r>
+          </w:p>
+        </w:tc>
+        <w:tc>
+          <w:tcPr/>
+          <w:p>
+            <w:pPr>
+              <w:pStyle w:val="Compact"/>
+              <w:jc w:val="center"/>
+            </w:pPr>
+            <w:r>
+              <w:t xml:space="preserve">—</w:t>
+            </w:r>
+          </w:p>
+        </w:tc>
+      </w:tr>
+      <w:tr>
+        <w:tc>
+          <w:tcPr/>
+          <w:p>
+            <w:pPr>
+              <w:pStyle w:val="Compact"/>
+              <w:jc w:val="left"/>
+            </w:pPr>
+            <w:r>
+              <w:t xml:space="preserve">Mongolia</w:t>
+            </w:r>
+          </w:p>
+        </w:tc>
+        <w:tc>
+          <w:tcPr/>
+          <w:p>
+            <w:pPr>
+              <w:pStyle w:val="Compact"/>
+              <w:jc w:val="center"/>
+            </w:pPr>
+            <w:r>
+              <w:t xml:space="preserve">-0.7 [-3.9, +2.5]</w:t>
+            </w:r>
+          </w:p>
+        </w:tc>
+        <w:tc>
+          <w:tcPr/>
+          <w:p>
+            <w:pPr>
+              <w:pStyle w:val="Compact"/>
+              <w:jc w:val="center"/>
+            </w:pPr>
+            <w:r>
+              <w:t xml:space="preserve">-2.1 [-5.4, +1.2]</w:t>
+            </w:r>
+          </w:p>
+        </w:tc>
+        <w:tc>
+          <w:tcPr/>
+          <w:p>
+            <w:pPr>
+              <w:pStyle w:val="Compact"/>
+              <w:jc w:val="center"/>
+            </w:pPr>
+            <w:r>
+              <w:t xml:space="preserve">+5.0 [+1.2, +8.7]</w:t>
+            </w:r>
+          </w:p>
+        </w:tc>
+      </w:tr>
+      <w:tr>
+        <w:tc>
+          <w:tcPr/>
+          <w:p>
+            <w:pPr>
+              <w:pStyle w:val="Compact"/>
+              <w:jc w:val="left"/>
+            </w:pPr>
+            <w:r>
+              <w:t xml:space="preserve">Myanmar</w:t>
+            </w:r>
+          </w:p>
+        </w:tc>
+        <w:tc>
+          <w:tcPr/>
+          <w:p>
+            <w:pPr>
+              <w:pStyle w:val="Compact"/>
+              <w:jc w:val="center"/>
+            </w:pPr>
+            <w:r>
+              <w:t xml:space="preserve">—</w:t>
+            </w:r>
+          </w:p>
+        </w:tc>
+        <w:tc>
+          <w:tcPr/>
+          <w:p>
+            <w:pPr>
+              <w:pStyle w:val="Compact"/>
+              <w:jc w:val="center"/>
+            </w:pPr>
+            <w:r>
+              <w:t xml:space="preserve">+16.6 [+12.6, +20.6]</w:t>
+            </w:r>
+          </w:p>
+        </w:tc>
+        <w:tc>
+          <w:tcPr/>
+          <w:p>
+            <w:pPr>
+              <w:pStyle w:val="Compact"/>
+              <w:jc w:val="center"/>
+            </w:pPr>
+            <w:r>
+              <w:t xml:space="preserve">—</w:t>
+            </w:r>
+          </w:p>
+        </w:tc>
+      </w:tr>
+      <w:tr>
+        <w:tc>
+          <w:tcPr/>
+          <w:p>
+            <w:pPr>
+              <w:pStyle w:val="Compact"/>
+              <w:jc w:val="left"/>
+            </w:pPr>
+            <w:r>
+              <w:t xml:space="preserve">Philippines</w:t>
+            </w:r>
+          </w:p>
+        </w:tc>
+        <w:tc>
+          <w:tcPr/>
+          <w:p>
+            <w:pPr>
+              <w:pStyle w:val="Compact"/>
+              <w:jc w:val="center"/>
+            </w:pPr>
+            <w:r>
+              <w:t xml:space="preserve">+4.5 [+0.6, +8.3]</w:t>
+            </w:r>
+          </w:p>
+        </w:tc>
+        <w:tc>
+          <w:tcPr/>
+          <w:p>
+            <w:pPr>
+              <w:pStyle w:val="Compact"/>
+              <w:jc w:val="center"/>
+            </w:pPr>
+            <w:r>
+              <w:t xml:space="preserve">+5.1 [+0.8, +9.4]</w:t>
+            </w:r>
+          </w:p>
+        </w:tc>
+        <w:tc>
+          <w:tcPr/>
+          <w:p>
+            <w:pPr>
+              <w:pStyle w:val="Compact"/>
+              <w:jc w:val="center"/>
+            </w:pPr>
+            <w:r>
+              <w:t xml:space="preserve">-0.7 [-4.6, +3.3]</w:t>
+            </w:r>
+          </w:p>
+        </w:tc>
+      </w:tr>
+      <w:tr>
+        <w:tc>
+          <w:tcPr/>
+          <w:p>
+            <w:pPr>
+              <w:pStyle w:val="Compact"/>
+              <w:jc w:val="left"/>
+            </w:pPr>
+            <w:r>
+              <w:t xml:space="preserve">South Korea</w:t>
+            </w:r>
+          </w:p>
+        </w:tc>
+        <w:tc>
+          <w:tcPr/>
+          <w:p>
+            <w:pPr>
+              <w:pStyle w:val="Compact"/>
+              <w:jc w:val="center"/>
+            </w:pPr>
+            <w:r>
+              <w:t xml:space="preserve">+4.8 [+1.1, +8.4]</w:t>
+            </w:r>
+          </w:p>
+        </w:tc>
+        <w:tc>
+          <w:tcPr/>
+          <w:p>
+            <w:pPr>
+              <w:pStyle w:val="Compact"/>
+              <w:jc w:val="center"/>
+            </w:pPr>
+            <w:r>
+              <w:t xml:space="preserve">+1.0 [-2.5, +4.5]</w:t>
+            </w:r>
+          </w:p>
+        </w:tc>
+        <w:tc>
+          <w:tcPr/>
+          <w:p>
+            <w:pPr>
+              <w:pStyle w:val="Compact"/>
+              <w:jc w:val="center"/>
+            </w:pPr>
+            <w:r>
+              <w:t xml:space="preserve">+2.8 [-0.5, +6.1]</w:t>
+            </w:r>
+          </w:p>
+        </w:tc>
+      </w:tr>
+      <w:tr>
+        <w:tc>
+          <w:tcPr/>
+          <w:p>
+            <w:pPr>
+              <w:pStyle w:val="Compact"/>
+              <w:jc w:val="left"/>
+            </w:pPr>
+            <w:r>
+              <w:t xml:space="preserve">Taiwan</w:t>
+            </w:r>
+          </w:p>
+        </w:tc>
+        <w:tc>
+          <w:tcPr/>
+          <w:p>
+            <w:pPr>
+              <w:pStyle w:val="Compact"/>
+              <w:jc w:val="center"/>
+            </w:pPr>
+            <w:r>
+              <w:t xml:space="preserve">+3.1 [-0.3, +6.4]</w:t>
+            </w:r>
+          </w:p>
+        </w:tc>
+        <w:tc>
+          <w:tcPr/>
+          <w:p>
+            <w:pPr>
+              <w:pStyle w:val="Compact"/>
+              <w:jc w:val="center"/>
+            </w:pPr>
+            <w:r>
+              <w:t xml:space="preserve">+5.5 [+2.4, +8.6]</w:t>
+            </w:r>
+          </w:p>
+        </w:tc>
+        <w:tc>
+          <w:tcPr/>
+          <w:p>
+            <w:pPr>
+              <w:pStyle w:val="Compact"/>
+              <w:jc w:val="center"/>
+            </w:pPr>
+            <w:r>
+              <w:t xml:space="preserve">-4.7 [-8.2, -1.3]</w:t>
+            </w:r>
+          </w:p>
+        </w:tc>
+      </w:tr>
+      <w:tr>
+        <w:tc>
+          <w:tcPr/>
+          <w:p>
+            <w:pPr>
+              <w:pStyle w:val="Compact"/>
+              <w:jc w:val="left"/>
+            </w:pPr>
+            <w:r>
+              <w:t xml:space="preserve">Thailand</w:t>
+            </w:r>
+          </w:p>
+        </w:tc>
+        <w:tc>
+          <w:tcPr/>
+          <w:p>
+            <w:pPr>
+              <w:pStyle w:val="Compact"/>
+              <w:jc w:val="center"/>
+            </w:pPr>
+            <w:r>
+              <w:t xml:space="preserve">-0.8 [-4.5, +2.9]</w:t>
+            </w:r>
+          </w:p>
+        </w:tc>
+        <w:tc>
+          <w:tcPr/>
+          <w:p>
+            <w:pPr>
+              <w:pStyle w:val="Compact"/>
+              <w:jc w:val="center"/>
+            </w:pPr>
+            <w:r>
+              <w:t xml:space="preserve">+11.0 [+5.9, +16.2]</w:t>
+            </w:r>
+          </w:p>
+        </w:tc>
+        <w:tc>
+          <w:tcPr/>
+          <w:p>
+            <w:pPr>
+              <w:pStyle w:val="Compact"/>
+              <w:jc w:val="center"/>
+            </w:pPr>
+            <w:r>
+              <w:t xml:space="preserve">+23.8 [+17.3, +30.2]</w:t>
+            </w:r>
+          </w:p>
         </w:tc>
       </w:tr>
     </w:tbl>
-    <w:bookmarkEnd w:id="37"/>
-    <w:bookmarkStart w:id="46" w:name="testing-the-positional-mechanism"/>
+    <w:bookmarkEnd w:id="36"/>
+    <w:bookmarkStart w:id="45" w:name="testing-the-positional-mechanism"/>
     <w:p>
       <w:pPr>
         <w:pStyle w:val="Heading2"/>
@@ -3741,7 +3650,7 @@
         <w:t xml:space="preserve">Three complementary tests address this question, each designed to rule out a competing explanation.</w:t>
       </w:r>
     </w:p>
-    <w:bookmarkStart w:id="42" w:name="test-1-fairness-amplification"/>
+    <w:bookmarkStart w:id="41" w:name="test-1-fairness-amplification"/>
     <w:p>
       <w:pPr>
         <w:pStyle w:val="Heading3"/>
@@ -4021,7 +3930,7 @@
       <w:tr>
         <w:tc>
           <w:tcPr/>
-          <w:bookmarkStart w:id="41" w:name="fig-fairness"/>
+          <w:bookmarkStart w:id="40" w:name="fig-fairness"/>
           <w:p>
             <w:pPr>
               <w:pStyle w:val="Compact"/>
@@ -4032,18 +3941,18 @@
                 <wp:inline>
                   <wp:extent cx="5334000" cy="4000500"/>
                   <wp:effectExtent b="0" l="0" r="0" t="0"/>
-                  <wp:docPr descr="" title="" id="39" name="Picture"/>
+                  <wp:docPr descr="" title="" id="38" name="Picture"/>
                   <a:graphic>
                     <a:graphicData uri="http://schemas.openxmlformats.org/drawingml/2006/picture">
                       <pic:pic>
                         <pic:nvPicPr>
-                          <pic:cNvPr descr="manuscript_files/figure-docx/fig-fairness-1.png" id="40" name="Picture"/>
+                          <pic:cNvPr descr="manuscript_files/figure-docx/fig-fairness-1.png" id="39" name="Picture"/>
                           <pic:cNvPicPr>
                             <a:picLocks noChangeArrowheads="1" noChangeAspect="1"/>
                           </pic:cNvPicPr>
                         </pic:nvPicPr>
                         <pic:blipFill>
-                          <a:blip r:embed="rId38"/>
+                          <a:blip r:embed="rId37"/>
                           <a:stretch>
                             <a:fillRect/>
                           </a:stretch>
@@ -4083,7 +3992,7 @@
               <w:t xml:space="preserve">Figure 2: Fairness Interaction: Loser Effect by Perceived Electoral Fairness</w:t>
             </w:r>
           </w:p>
-          <w:bookmarkEnd w:id="41"/>
+          <w:bookmarkEnd w:id="40"/>
         </w:tc>
       </w:tr>
     </w:tbl>
@@ -4132,8 +4041,8 @@
         <w:t xml:space="preserve">interpretation is difficult to reconcile with the item-level structure of the results: if losers who perceive unfairness were simply expressing generalized grievance, the interaction should run uniformly in the same direction across all procedural items rather than diverging sharply between protective items (positive) and participatory items (negative). Because this test alone cannot definitively distinguish the mechanisms, two additional tests are needed.</w:t>
       </w:r>
     </w:p>
-    <w:bookmarkEnd w:id="42"/>
-    <w:bookmarkStart w:id="43" w:name="test-2-domain-specificity-placebo"/>
+    <w:bookmarkEnd w:id="41"/>
+    <w:bookmarkStart w:id="42" w:name="test-2-domain-specificity-placebo"/>
     <w:p>
       <w:pPr>
         <w:pStyle w:val="Heading3"/>
@@ -4211,51 +4120,51 @@
         <w:t xml:space="preserve">The mechanism is domain-specific, not a general pattern of negativity. Material welfare taps output legitimacy (whether government delivers); procedural items tap input legitimacy (whether processes are fair). The fact that unfairness perceptions amplify the loser effect for the latter but not the former is consistent with positional updating focused on procedural threat rather than motivated reasoning or diffuse discontent.</w:t>
       </w:r>
     </w:p>
+    <w:bookmarkEnd w:id="42"/>
+    <w:bookmarkStart w:id="43" w:name="Xe8d292e88129d7a565fe0a196bc650212ae93b3"/>
+    <w:p>
+      <w:pPr>
+        <w:pStyle w:val="Heading3"/>
+      </w:pPr>
+      <w:r>
+        <w:t xml:space="preserve">Test 3: Not Compositional (Thailand Reweighting)</w:t>
+      </w:r>
+    </w:p>
+    <w:p>
+      <w:pPr>
+        <w:pStyle w:val="FirstParagraph"/>
+      </w:pPr>
+      <w:r>
+        <w:t xml:space="preserve">The Thailand trajectory, widening from near-zero to over 20 percentage points, could reflect compositional change: if opposition coalitions realigned to include more urban, educated voters who intrinsically favor procedural democracy, the gap would widen without individual-level updating.</w:t>
+      </w:r>
+    </w:p>
+    <w:p>
+      <w:pPr>
+        <w:pStyle w:val="BodyText"/>
+      </w:pPr>
+      <w:r>
+        <w:t xml:space="preserve">I reweight each Thailand wave to match the Wave 3 demographic distribution (age × gender × education × urban residence), creating a counterfactual trajectory under constant demographics. Reweighting changes loser effects by an average of 0.83 percentage points (maximum: 1.75pp for Services (Set 2)), with only 1 of 16 items changing sign—and that item (Courts (Set 4): +0.4pp → -0.8pp) flips between values both near zero. All substantively meaningful effects retain their direction and magnitude.</w:t>
+      </w:r>
+    </w:p>
+    <w:p>
+      <w:pPr>
+        <w:pStyle w:val="BodyText"/>
+      </w:pPr>
+      <w:r>
+        <w:t xml:space="preserve">The trajectory survives demographic reweighting, indicating it reflects changing attitudes conditional on demographics rather than changing demographics per se. The analysis cannot rule out realignment on unobserved dimensions, including ideology, political interest, or unmeasured socioeconomic characteristics. However, age, education, and urbanization are the primary demographic cleavages in Thai politics</w:t>
+      </w:r>
+      <w:r>
+        <w:t xml:space="preserve"> </w:t>
+      </w:r>
+      <w:r>
+        <w:t xml:space="preserve">(Ockey 2004; McCargo 2019)</w:t>
+      </w:r>
+      <w:r>
+        <w:t xml:space="preserve">. The fact that controlling for these produces negligible change suggests compositional shifts are not the driver of Thailand’s widening gap.</w:t>
+      </w:r>
+    </w:p>
     <w:bookmarkEnd w:id="43"/>
-    <w:bookmarkStart w:id="44" w:name="Xe8d292e88129d7a565fe0a196bc650212ae93b3"/>
-    <w:p>
-      <w:pPr>
-        <w:pStyle w:val="Heading3"/>
-      </w:pPr>
-      <w:r>
-        <w:t xml:space="preserve">Test 3: Not Compositional (Thailand Reweighting)</w:t>
-      </w:r>
-    </w:p>
-    <w:p>
-      <w:pPr>
-        <w:pStyle w:val="FirstParagraph"/>
-      </w:pPr>
-      <w:r>
-        <w:t xml:space="preserve">The Thailand trajectory, widening from near-zero to over 20 percentage points, could reflect compositional change: if opposition coalitions realigned to include more urban, educated voters who intrinsically favor procedural democracy, the gap would widen without individual-level updating.</w:t>
-      </w:r>
-    </w:p>
-    <w:p>
-      <w:pPr>
-        <w:pStyle w:val="BodyText"/>
-      </w:pPr>
-      <w:r>
-        <w:t xml:space="preserve">I reweight each Thailand wave to match the Wave 3 demographic distribution (age × gender × education × urban residence), creating a counterfactual trajectory under constant demographics. Reweighting changes loser effects by an average of 0.83 percentage points (maximum: 1.75pp for Services (Set 2)), with only 1 of 16 items changing sign—and that item (Courts (Set 4): +0.4pp → -0.8pp) flips between values both near zero. All substantively meaningful effects retain their direction and magnitude.</w:t>
-      </w:r>
-    </w:p>
-    <w:p>
-      <w:pPr>
-        <w:pStyle w:val="BodyText"/>
-      </w:pPr>
-      <w:r>
-        <w:t xml:space="preserve">The trajectory survives demographic reweighting, indicating it reflects changing attitudes conditional on demographics rather than changing demographics per se. The analysis cannot rule out realignment on unobserved dimensions, including ideology, political interest, or unmeasured socioeconomic characteristics. However, age, education, and urbanization are the primary demographic cleavages in Thai politics</w:t>
-      </w:r>
-      <w:r>
-        <w:t xml:space="preserve"> </w:t>
-      </w:r>
-      <w:r>
-        <w:t xml:space="preserve">(Ockey 2004; McCargo 2019)</w:t>
-      </w:r>
-      <w:r>
-        <w:t xml:space="preserve">. The fact that controlling for these produces negligible change suggests compositional shifts are not the driver of Thailand’s widening gap.</w:t>
-      </w:r>
-    </w:p>
-    <w:bookmarkEnd w:id="44"/>
-    <w:bookmarkStart w:id="45" w:name="cumulative-interpretation"/>
+    <w:bookmarkStart w:id="44" w:name="cumulative-interpretation"/>
     <w:p>
       <w:pPr>
         <w:pStyle w:val="Heading3"/>
@@ -4313,10 +4222,10 @@
         <w:t xml:space="preserve">While these patterns do not constitute proof of individual-level attitude change—repeated cross-sections cannot observe within-person dynamics—they are difficult to reconcile with accounts treating democratic conceptions as stable cultural inheritances, fixed psychological traits, or artifacts of coalition realignment. The alternative explanation would require that ideological or dispositional differences between winner and loser coalitions widened dramatically in Thailand while remaining stable in South Korea, Cambodia, and most other countries—a pattern for which no independent evidence exists. The associations documented here point toward positional updating: citizens revising their understanding of democracy in response to their political position and the institutional context in which they find themselves.</w:t>
       </w:r>
     </w:p>
+    <w:bookmarkEnd w:id="44"/>
     <w:bookmarkEnd w:id="45"/>
     <w:bookmarkEnd w:id="46"/>
-    <w:bookmarkEnd w:id="47"/>
-    <w:bookmarkStart w:id="49" w:name="robustness"/>
+    <w:bookmarkStart w:id="48" w:name="robustness"/>
     <w:p>
       <w:pPr>
         <w:pStyle w:val="Heading1"/>
@@ -4381,7 +4290,7 @@
         <w:rPr>
           <w:rStyle w:val="FootnoteReference"/>
         </w:rPr>
-        <w:footnoteReference w:id="48"/>
+        <w:footnoteReference w:id="47"/>
       </w:r>
     </w:p>
     <w:p>
@@ -4416,8 +4325,8 @@
         <w:t xml:space="preserve">Finally, the use of repeated cross-sections rather than panel data means within-country trajectories cannot definitively rule out compositional change. The Thai case offers the strongest counterargument: party loyalties in Thailand’s color-coded politics are notably stable, and the gap’s tracking of documented political events, rather than gradual demographic shifts, favors the positional interpretation.</w:t>
       </w:r>
     </w:p>
-    <w:bookmarkEnd w:id="49"/>
-    <w:bookmarkStart w:id="50" w:name="discussion"/>
+    <w:bookmarkEnd w:id="48"/>
+    <w:bookmarkStart w:id="49" w:name="discussion"/>
     <w:p>
       <w:pPr>
         <w:pStyle w:val="Heading1"/>
@@ -4633,52 +4542,52 @@
         <w:t xml:space="preserve">Several limitations temper these conclusions. The analysis relies on repeated cross-sections rather than panel data, precluding direct observation of individual-level attitude change; the within-country trajectories are suggestive but not definitive. The sample comprises only eleven countries, limiting cross-national inference. The Wave 6 compression across most countries outside Thailand remains incompletely explained, though the COVID-19 pandemic’s homogenizing effect on the salience of state capacity is a plausible contributor, a prediction that post-pandemic survey waves will be positioned to test. And the exclusion of non-voters, while theoretically motivated, means the findings characterize the politically engaged electorate rather than the population at large.</w:t>
       </w:r>
     </w:p>
+    <w:bookmarkEnd w:id="49"/>
+    <w:bookmarkStart w:id="50" w:name="conclusion"/>
+    <w:p>
+      <w:pPr>
+        <w:pStyle w:val="Heading1"/>
+      </w:pPr>
+      <w:r>
+        <w:t xml:space="preserve">Conclusion</w:t>
+      </w:r>
+    </w:p>
+    <w:p>
+      <w:pPr>
+        <w:pStyle w:val="FirstParagraph"/>
+      </w:pPr>
+      <w:r>
+        <w:t xml:space="preserve">This article has demonstrated that electoral status is systematically associated with how citizens conceptualize democracy. Losers prioritize the liberal-procedural infrastructure (free expression, media freedom, judicial accountability, the right to organize) that sustains the possibility of political contestation. Winners prioritize substantive outcomes and the governance of order. Three pieces of evidence support a positional updating interpretation rather than stable sorting: the loser effect (1) amplifies among those perceiving electoral unfairness, (2) does not extend to non-procedural domains, and (3) persists after demographic reweighting. The dramatic within-country trajectories in Thailand and South Korea—diverging precisely as their institutional paths diverged—are difficult to reconcile with accounts treating democratic conceptions as fixed cultural inheritances.</w:t>
+      </w:r>
+    </w:p>
+    <w:p>
+      <w:pPr>
+        <w:pStyle w:val="BodyText"/>
+      </w:pPr>
+      <w:r>
+        <w:t xml:space="preserve">If this positional logic holds beyond Asia—a question that comparative research in Latin America and Africa is well positioned to address—then the relationship between public attitudes and democratic resilience may be more fragile than the existing literature suggests. Democratic erosion would not merely reduce the quality of governance or diminish civil liberties; it would reshape the very meaning of democracy along the winner-loser divide, concentrating procedural commitments among those least able to act on them. Future research should examine whether losers’ procedural orientation translates into distinct patterns of political behavior, particularly unconventional participation, testing whether democratic conceptions serve as blueprints for resistance or remain, ultimately, survey artifacts.</w:t>
+      </w:r>
+    </w:p>
+    <w:p>
+      <w:pPr>
+        <w:pStyle w:val="BodyText"/>
+      </w:pPr>
+      <w:r>
+        <w:t xml:space="preserve">The limits of repeated cross-sectional data caution against definitive causal claims. The analysis cannot directly observe individual-level attitude change, nor can it fully rule out that the observed patterns reflect ideological realignment on unobserved dimensions. What can be said is that the associations documented here—their consistency across items, their sensitivity to political context, their concentration among those perceiving procedural threat—point toward a dynamic relationship between electoral experience and democratic meaning that the literature has not previously recognized. Whether that relationship is best understood as updating, sorting, or some combination remains an open question, but the evidence presented here tilts toward the positional account and away from cultural determinism.</w:t>
+      </w:r>
+    </w:p>
     <w:bookmarkEnd w:id="50"/>
-    <w:bookmarkStart w:id="51" w:name="conclusion"/>
+    <w:bookmarkStart w:id="136" w:name="references"/>
     <w:p>
       <w:pPr>
         <w:pStyle w:val="Heading1"/>
       </w:pPr>
       <w:r>
-        <w:t xml:space="preserve">Conclusion</w:t>
-      </w:r>
-    </w:p>
-    <w:p>
-      <w:pPr>
-        <w:pStyle w:val="FirstParagraph"/>
-      </w:pPr>
-      <w:r>
-        <w:t xml:space="preserve">This article has demonstrated that electoral status is systematically associated with how citizens conceptualize democracy. Losers prioritize the liberal-procedural infrastructure (free expression, media freedom, judicial accountability, the right to organize) that sustains the possibility of political contestation. Winners prioritize substantive outcomes and the governance of order. Three pieces of evidence support a positional updating interpretation rather than stable sorting: the loser effect (1) amplifies among those perceiving electoral unfairness, (2) does not extend to non-procedural domains, and (3) persists after demographic reweighting. The dramatic within-country trajectories in Thailand and South Korea—diverging precisely as their institutional paths diverged—are difficult to reconcile with accounts treating democratic conceptions as fixed cultural inheritances.</w:t>
-      </w:r>
-    </w:p>
-    <w:p>
-      <w:pPr>
-        <w:pStyle w:val="BodyText"/>
-      </w:pPr>
-      <w:r>
-        <w:t xml:space="preserve">If this positional logic holds beyond Asia—a question that comparative research in Latin America and Africa is well positioned to address—then the relationship between public attitudes and democratic resilience may be more fragile than the existing literature suggests. Democratic erosion would not merely reduce the quality of governance or diminish civil liberties; it would reshape the very meaning of democracy along the winner-loser divide, concentrating procedural commitments among those least able to act on them. Future research should examine whether losers’ procedural orientation translates into distinct patterns of political behavior, particularly unconventional participation, testing whether democratic conceptions serve as blueprints for resistance or remain, ultimately, survey artifacts.</w:t>
-      </w:r>
-    </w:p>
-    <w:p>
-      <w:pPr>
-        <w:pStyle w:val="BodyText"/>
-      </w:pPr>
-      <w:r>
-        <w:t xml:space="preserve">The limits of repeated cross-sectional data caution against definitive causal claims. The analysis cannot directly observe individual-level attitude change, nor can it fully rule out that the observed patterns reflect ideological realignment on unobserved dimensions. What can be said is that the associations documented here—their consistency across items, their sensitivity to political context, their concentration among those perceiving procedural threat—point toward a dynamic relationship between electoral experience and democratic meaning that the literature has not previously recognized. Whether that relationship is best understood as updating, sorting, or some combination remains an open question, but the evidence presented here tilts toward the positional account and away from cultural determinism.</w:t>
-      </w:r>
-    </w:p>
-    <w:bookmarkEnd w:id="51"/>
-    <w:bookmarkStart w:id="137" w:name="references"/>
-    <w:p>
-      <w:pPr>
-        <w:pStyle w:val="Heading1"/>
-      </w:pPr>
-      <w:r>
         <w:t xml:space="preserve">References</w:t>
       </w:r>
     </w:p>
-    <w:bookmarkStart w:id="136" w:name="refs"/>
-    <w:bookmarkStart w:id="52" w:name="ref-Anderson2005-uk"/>
+    <w:bookmarkStart w:id="135" w:name="refs"/>
+    <w:bookmarkStart w:id="51" w:name="ref-Anderson2005-uk"/>
     <w:p>
       <w:pPr>
         <w:pStyle w:val="Bibliography"/>
@@ -4700,8 +4609,8 @@
         <w:t xml:space="preserve">. Comparative Politics. Oxford University Press.</w:t>
       </w:r>
     </w:p>
-    <w:bookmarkEnd w:id="52"/>
-    <w:bookmarkStart w:id="54" w:name="ref-Anderson1997-dh"/>
+    <w:bookmarkEnd w:id="51"/>
+    <w:bookmarkStart w:id="53" w:name="ref-Anderson1997-dh"/>
     <w:p>
       <w:pPr>
         <w:pStyle w:val="Bibliography"/>
@@ -4740,7 +4649,7 @@
       <w:r>
         <w:t xml:space="preserve"> </w:t>
       </w:r>
-      <w:hyperlink r:id="rId53">
+      <w:hyperlink r:id="rId52">
         <w:r>
           <w:rPr>
             <w:rStyle w:val="Hyperlink"/>
@@ -4752,8 +4661,8 @@
         <w:t xml:space="preserve">.</w:t>
       </w:r>
     </w:p>
-    <w:bookmarkEnd w:id="54"/>
-    <w:bookmarkStart w:id="56" w:name="ref-Anderson2002-cv"/>
+    <w:bookmarkEnd w:id="53"/>
+    <w:bookmarkStart w:id="55" w:name="ref-Anderson2002-cv"/>
     <w:p>
       <w:pPr>
         <w:pStyle w:val="Bibliography"/>
@@ -4792,7 +4701,7 @@
       <w:r>
         <w:t xml:space="preserve"> </w:t>
       </w:r>
-      <w:hyperlink r:id="rId55">
+      <w:hyperlink r:id="rId54">
         <w:r>
           <w:rPr>
             <w:rStyle w:val="Hyperlink"/>
@@ -4804,8 +4713,8 @@
         <w:t xml:space="preserve">.</w:t>
       </w:r>
     </w:p>
-    <w:bookmarkEnd w:id="56"/>
-    <w:bookmarkStart w:id="58" w:name="ref-Blais2025-qq"/>
+    <w:bookmarkEnd w:id="55"/>
+    <w:bookmarkStart w:id="57" w:name="ref-Blais2025-qq"/>
     <w:p>
       <w:pPr>
         <w:pStyle w:val="Bibliography"/>
@@ -4844,7 +4753,7 @@
       <w:r>
         <w:t xml:space="preserve"> </w:t>
       </w:r>
-      <w:hyperlink r:id="rId57">
+      <w:hyperlink r:id="rId56">
         <w:r>
           <w:rPr>
             <w:rStyle w:val="Hyperlink"/>
@@ -4856,8 +4765,8 @@
         <w:t xml:space="preserve">.</w:t>
       </w:r>
     </w:p>
-    <w:bookmarkEnd w:id="58"/>
-    <w:bookmarkStart w:id="59" w:name="ref-Bratton2001-ug"/>
+    <w:bookmarkEnd w:id="57"/>
+    <w:bookmarkStart w:id="58" w:name="ref-Bratton2001-ug"/>
     <w:p>
       <w:pPr>
         <w:pStyle w:val="Bibliography"/>
@@ -4894,8 +4803,8 @@
         <w:t xml:space="preserve">31: 447–74.</w:t>
       </w:r>
     </w:p>
-    <w:bookmarkEnd w:id="59"/>
-    <w:bookmarkStart w:id="60" w:name="ref-Cameron2008-aw"/>
+    <w:bookmarkEnd w:id="58"/>
+    <w:bookmarkStart w:id="59" w:name="ref-Cameron2008-aw"/>
     <w:p>
       <w:pPr>
         <w:pStyle w:val="Bibliography"/>
@@ -4932,8 +4841,8 @@
         <w:t xml:space="preserve">90: 414–27.</w:t>
       </w:r>
     </w:p>
-    <w:bookmarkEnd w:id="60"/>
-    <w:bookmarkStart w:id="62" w:name="ref-Canache2012-fb"/>
+    <w:bookmarkEnd w:id="59"/>
+    <w:bookmarkStart w:id="61" w:name="ref-Canache2012-fb"/>
     <w:p>
       <w:pPr>
         <w:pStyle w:val="Bibliography"/>
@@ -4972,7 +4881,7 @@
       <w:r>
         <w:t xml:space="preserve"> </w:t>
       </w:r>
-      <w:hyperlink r:id="rId61">
+      <w:hyperlink r:id="rId60">
         <w:r>
           <w:rPr>
             <w:rStyle w:val="Hyperlink"/>
@@ -4984,8 +4893,8 @@
         <w:t xml:space="preserve">.</w:t>
       </w:r>
     </w:p>
-    <w:bookmarkEnd w:id="62"/>
-    <w:bookmarkStart w:id="64" w:name="ref-Cho2014-tj"/>
+    <w:bookmarkEnd w:id="61"/>
+    <w:bookmarkStart w:id="63" w:name="ref-Cho2014-tj"/>
     <w:p>
       <w:pPr>
         <w:pStyle w:val="Bibliography"/>
@@ -5024,7 +4933,7 @@
       <w:r>
         <w:t xml:space="preserve"> </w:t>
       </w:r>
-      <w:hyperlink r:id="rId63">
+      <w:hyperlink r:id="rId62">
         <w:r>
           <w:rPr>
             <w:rStyle w:val="Hyperlink"/>
@@ -5036,8 +4945,8 @@
         <w:t xml:space="preserve">.</w:t>
       </w:r>
     </w:p>
-    <w:bookmarkEnd w:id="64"/>
-    <w:bookmarkStart w:id="66" w:name="ref-Chu2016-js"/>
+    <w:bookmarkEnd w:id="63"/>
+    <w:bookmarkStart w:id="65" w:name="ref-Chu2016-js"/>
     <w:p>
       <w:pPr>
         <w:pStyle w:val="Bibliography"/>
@@ -5076,7 +4985,7 @@
       <w:r>
         <w:t xml:space="preserve"> </w:t>
       </w:r>
-      <w:hyperlink r:id="rId65">
+      <w:hyperlink r:id="rId64">
         <w:r>
           <w:rPr>
             <w:rStyle w:val="Hyperlink"/>
@@ -5088,8 +4997,8 @@
         <w:t xml:space="preserve">.</w:t>
       </w:r>
     </w:p>
-    <w:bookmarkEnd w:id="66"/>
-    <w:bookmarkStart w:id="67" w:name="ref-Chu2008-fk"/>
+    <w:bookmarkEnd w:id="65"/>
+    <w:bookmarkStart w:id="66" w:name="ref-Chu2008-fk"/>
     <w:p>
       <w:pPr>
         <w:pStyle w:val="Bibliography"/>
@@ -5111,8 +5020,8 @@
         <w:t xml:space="preserve">. Columbia University Press.</w:t>
       </w:r>
     </w:p>
-    <w:bookmarkEnd w:id="67"/>
-    <w:bookmarkStart w:id="69" w:name="ref-Chu2010-nb"/>
+    <w:bookmarkEnd w:id="66"/>
+    <w:bookmarkStart w:id="68" w:name="ref-Chu2010-nb"/>
     <w:p>
       <w:pPr>
         <w:pStyle w:val="Bibliography"/>
@@ -5151,7 +5060,7 @@
       <w:r>
         <w:t xml:space="preserve"> </w:t>
       </w:r>
-      <w:hyperlink r:id="rId68">
+      <w:hyperlink r:id="rId67">
         <w:r>
           <w:rPr>
             <w:rStyle w:val="Hyperlink"/>
@@ -5163,8 +5072,8 @@
         <w:t xml:space="preserve">.</w:t>
       </w:r>
     </w:p>
-    <w:bookmarkEnd w:id="69"/>
-    <w:bookmarkStart w:id="70" w:name="ref-ABS-W6"/>
+    <w:bookmarkEnd w:id="68"/>
+    <w:bookmarkStart w:id="69" w:name="ref-ABS-W6"/>
     <w:p>
       <w:pPr>
         <w:pStyle w:val="Bibliography"/>
@@ -5186,8 +5095,8 @@
         <w:t xml:space="preserve">. Taipei: National Taiwan University; Academia Sinica.</w:t>
       </w:r>
     </w:p>
-    <w:bookmarkEnd w:id="70"/>
-    <w:bookmarkStart w:id="71" w:name="ref-Claassen2020-hk"/>
+    <w:bookmarkEnd w:id="69"/>
+    <w:bookmarkStart w:id="70" w:name="ref-Claassen2020-hk"/>
     <w:p>
       <w:pPr>
         <w:pStyle w:val="Bibliography"/>
@@ -5224,8 +5133,8 @@
         <w:t xml:space="preserve">64: 118–34.</w:t>
       </w:r>
     </w:p>
-    <w:bookmarkEnd w:id="71"/>
-    <w:bookmarkStart w:id="72" w:name="ref-Dahl1971-lu"/>
+    <w:bookmarkEnd w:id="70"/>
+    <w:bookmarkStart w:id="71" w:name="ref-Dahl1971-lu"/>
     <w:p>
       <w:pPr>
         <w:pStyle w:val="Bibliography"/>
@@ -5247,8 +5156,8 @@
         <w:t xml:space="preserve">. Yale University Press.</w:t>
       </w:r>
     </w:p>
-    <w:bookmarkEnd w:id="72"/>
-    <w:bookmarkStart w:id="74" w:name="ref-Dalton2007-eo"/>
+    <w:bookmarkEnd w:id="71"/>
+    <w:bookmarkStart w:id="73" w:name="ref-Dalton2007-eo"/>
     <w:p>
       <w:pPr>
         <w:pStyle w:val="Bibliography"/>
@@ -5287,7 +5196,7 @@
       <w:r>
         <w:t xml:space="preserve"> </w:t>
       </w:r>
-      <w:hyperlink r:id="rId73">
+      <w:hyperlink r:id="rId72">
         <w:r>
           <w:rPr>
             <w:rStyle w:val="Hyperlink"/>
@@ -5299,8 +5208,8 @@
         <w:t xml:space="preserve">.</w:t>
       </w:r>
     </w:p>
-    <w:bookmarkEnd w:id="74"/>
-    <w:bookmarkStart w:id="75" w:name="ref-Diamond1999-wd"/>
+    <w:bookmarkEnd w:id="73"/>
+    <w:bookmarkStart w:id="74" w:name="ref-Diamond1999-wd"/>
     <w:p>
       <w:pPr>
         <w:pStyle w:val="Bibliography"/>
@@ -5322,8 +5231,8 @@
         <w:t xml:space="preserve">. Johns Hopkins University Press.</w:t>
       </w:r>
     </w:p>
-    <w:bookmarkEnd w:id="75"/>
-    <w:bookmarkStart w:id="77" w:name="ref-Diamond2015-yb"/>
+    <w:bookmarkEnd w:id="74"/>
+    <w:bookmarkStart w:id="76" w:name="ref-Diamond2015-yb"/>
     <w:p>
       <w:pPr>
         <w:pStyle w:val="Bibliography"/>
@@ -5362,7 +5271,7 @@
       <w:r>
         <w:t xml:space="preserve"> </w:t>
       </w:r>
-      <w:hyperlink r:id="rId76">
+      <w:hyperlink r:id="rId75">
         <w:r>
           <w:rPr>
             <w:rStyle w:val="Hyperlink"/>
@@ -5374,8 +5283,8 @@
         <w:t xml:space="preserve">.</w:t>
       </w:r>
     </w:p>
-    <w:bookmarkEnd w:id="77"/>
-    <w:bookmarkStart w:id="79" w:name="ref-Esaiasson2011-po"/>
+    <w:bookmarkEnd w:id="76"/>
+    <w:bookmarkStart w:id="78" w:name="ref-Esaiasson2011-po"/>
     <w:p>
       <w:pPr>
         <w:pStyle w:val="Bibliography"/>
@@ -5414,7 +5323,7 @@
       <w:r>
         <w:t xml:space="preserve"> </w:t>
       </w:r>
-      <w:hyperlink r:id="rId78">
+      <w:hyperlink r:id="rId77">
         <w:r>
           <w:rPr>
             <w:rStyle w:val="Hyperlink"/>
@@ -5426,8 +5335,8 @@
         <w:t xml:space="preserve">.</w:t>
       </w:r>
     </w:p>
-    <w:bookmarkEnd w:id="79"/>
-    <w:bookmarkStart w:id="81" w:name="ref-Esaiasson2020-av"/>
+    <w:bookmarkEnd w:id="78"/>
+    <w:bookmarkStart w:id="80" w:name="ref-Esaiasson2020-av"/>
     <w:p>
       <w:pPr>
         <w:pStyle w:val="Bibliography"/>
@@ -5466,7 +5375,7 @@
       <w:r>
         <w:t xml:space="preserve"> </w:t>
       </w:r>
-      <w:hyperlink r:id="rId80">
+      <w:hyperlink r:id="rId79">
         <w:r>
           <w:rPr>
             <w:rStyle w:val="Hyperlink"/>
@@ -5478,8 +5387,8 @@
         <w:t xml:space="preserve">.</w:t>
       </w:r>
     </w:p>
-    <w:bookmarkEnd w:id="81"/>
-    <w:bookmarkStart w:id="82" w:name="ref-Evans2006-np"/>
+    <w:bookmarkEnd w:id="80"/>
+    <w:bookmarkStart w:id="81" w:name="ref-Evans2006-np"/>
     <w:p>
       <w:pPr>
         <w:pStyle w:val="Bibliography"/>
@@ -5516,8 +5425,8 @@
         <w:t xml:space="preserve">68: 194–207.</w:t>
       </w:r>
     </w:p>
-    <w:bookmarkEnd w:id="82"/>
-    <w:bookmarkStart w:id="84" w:name="ref-Ferrin2016-se"/>
+    <w:bookmarkEnd w:id="81"/>
+    <w:bookmarkStart w:id="83" w:name="ref-Ferrin2016-se"/>
     <w:p>
       <w:pPr>
         <w:pStyle w:val="Bibliography"/>
@@ -5541,7 +5450,7 @@
       <w:r>
         <w:t xml:space="preserve"> </w:t>
       </w:r>
-      <w:hyperlink r:id="rId83">
+      <w:hyperlink r:id="rId82">
         <w:r>
           <w:rPr>
             <w:rStyle w:val="Hyperlink"/>
@@ -5553,8 +5462,8 @@
         <w:t xml:space="preserve">.</w:t>
       </w:r>
     </w:p>
-    <w:bookmarkEnd w:id="84"/>
-    <w:bookmarkStart w:id="86" w:name="ref-Fiorina1978-wf"/>
+    <w:bookmarkEnd w:id="83"/>
+    <w:bookmarkStart w:id="85" w:name="ref-Fiorina1978-wf"/>
     <w:p>
       <w:pPr>
         <w:pStyle w:val="Bibliography"/>
@@ -5593,7 +5502,7 @@
       <w:r>
         <w:t xml:space="preserve"> </w:t>
       </w:r>
-      <w:hyperlink r:id="rId85">
+      <w:hyperlink r:id="rId84">
         <w:r>
           <w:rPr>
             <w:rStyle w:val="Hyperlink"/>
@@ -5605,8 +5514,8 @@
         <w:t xml:space="preserve">.</w:t>
       </w:r>
     </w:p>
-    <w:bookmarkEnd w:id="86"/>
-    <w:bookmarkStart w:id="87" w:name="ref-Foa2016-lq"/>
+    <w:bookmarkEnd w:id="85"/>
+    <w:bookmarkStart w:id="86" w:name="ref-Foa2016-lq"/>
     <w:p>
       <w:pPr>
         <w:pStyle w:val="Bibliography"/>
@@ -5643,8 +5552,8 @@
         <w:t xml:space="preserve">27: 5–17.</w:t>
       </w:r>
     </w:p>
-    <w:bookmarkEnd w:id="87"/>
-    <w:bookmarkStart w:id="88" w:name="ref-Graham2020-jr"/>
+    <w:bookmarkEnd w:id="86"/>
+    <w:bookmarkStart w:id="87" w:name="ref-Graham2020-jr"/>
     <w:p>
       <w:pPr>
         <w:pStyle w:val="Bibliography"/>
@@ -5681,8 +5590,8 @@
         <w:t xml:space="preserve">114: 392–409.</w:t>
       </w:r>
     </w:p>
-    <w:bookmarkEnd w:id="88"/>
-    <w:bookmarkStart w:id="90" w:name="ref-Hsiao2020-fz"/>
+    <w:bookmarkEnd w:id="87"/>
+    <w:bookmarkStart w:id="89" w:name="ref-Hsiao2020-fz"/>
     <w:p>
       <w:pPr>
         <w:pStyle w:val="Bibliography"/>
@@ -5721,7 +5630,7 @@
       <w:r>
         <w:t xml:space="preserve"> </w:t>
       </w:r>
-      <w:hyperlink r:id="rId89">
+      <w:hyperlink r:id="rId88">
         <w:r>
           <w:rPr>
             <w:rStyle w:val="Hyperlink"/>
@@ -5733,8 +5642,8 @@
         <w:t xml:space="preserve">.</w:t>
       </w:r>
     </w:p>
-    <w:bookmarkEnd w:id="90"/>
-    <w:bookmarkStart w:id="91" w:name="ref-ABS-W2"/>
+    <w:bookmarkEnd w:id="89"/>
+    <w:bookmarkStart w:id="90" w:name="ref-ABS-W2"/>
     <w:p>
       <w:pPr>
         <w:pStyle w:val="Bibliography"/>
@@ -5756,8 +5665,8 @@
         <w:t xml:space="preserve">. Taipei: National Taiwan University; Academia Sinica.</w:t>
       </w:r>
     </w:p>
-    <w:bookmarkEnd w:id="91"/>
-    <w:bookmarkStart w:id="92" w:name="ref-ABS-W3"/>
+    <w:bookmarkEnd w:id="90"/>
+    <w:bookmarkStart w:id="91" w:name="ref-ABS-W3"/>
     <w:p>
       <w:pPr>
         <w:pStyle w:val="Bibliography"/>
@@ -5779,8 +5688,8 @@
         <w:t xml:space="preserve">. Taipei: National Taiwan University; Academia Sinica.</w:t>
       </w:r>
     </w:p>
-    <w:bookmarkEnd w:id="92"/>
-    <w:bookmarkStart w:id="93" w:name="ref-ABS-W4"/>
+    <w:bookmarkEnd w:id="91"/>
+    <w:bookmarkStart w:id="92" w:name="ref-ABS-W4"/>
     <w:p>
       <w:pPr>
         <w:pStyle w:val="Bibliography"/>
@@ -5802,8 +5711,8 @@
         <w:t xml:space="preserve">. Taipei: National Taiwan University; Academia Sinica.</w:t>
       </w:r>
     </w:p>
-    <w:bookmarkEnd w:id="93"/>
-    <w:bookmarkStart w:id="94" w:name="ref-Inglehart1997-gw"/>
+    <w:bookmarkEnd w:id="92"/>
+    <w:bookmarkStart w:id="93" w:name="ref-Inglehart1997-gw"/>
     <w:p>
       <w:pPr>
         <w:pStyle w:val="Bibliography"/>
@@ -5825,8 +5734,8 @@
         <w:t xml:space="preserve">. Princeton University Press.</w:t>
       </w:r>
     </w:p>
-    <w:bookmarkEnd w:id="94"/>
-    <w:bookmarkStart w:id="95" w:name="ref-Kahneman1979-af"/>
+    <w:bookmarkEnd w:id="93"/>
+    <w:bookmarkStart w:id="94" w:name="ref-Kahneman1979-af"/>
     <w:p>
       <w:pPr>
         <w:pStyle w:val="Bibliography"/>
@@ -5863,8 +5772,8 @@
         <w:t xml:space="preserve">47 (March): 263–92.</w:t>
       </w:r>
     </w:p>
-    <w:bookmarkEnd w:id="95"/>
-    <w:bookmarkStart w:id="97" w:name="ref-Kongkirati2020-fl"/>
+    <w:bookmarkEnd w:id="94"/>
+    <w:bookmarkStart w:id="96" w:name="ref-Kongkirati2020-fl"/>
     <w:p>
       <w:pPr>
         <w:pStyle w:val="Bibliography"/>
@@ -5909,7 +5818,7 @@
       <w:r>
         <w:t xml:space="preserve"> </w:t>
       </w:r>
-      <w:hyperlink r:id="rId96">
+      <w:hyperlink r:id="rId95">
         <w:r>
           <w:rPr>
             <w:rStyle w:val="Hyperlink"/>
@@ -5921,8 +5830,8 @@
         <w:t xml:space="preserve">.</w:t>
       </w:r>
     </w:p>
-    <w:bookmarkEnd w:id="97"/>
-    <w:bookmarkStart w:id="99" w:name="ref-Kuhonta2014-qk"/>
+    <w:bookmarkEnd w:id="96"/>
+    <w:bookmarkStart w:id="98" w:name="ref-Kuhonta2014-qk"/>
     <w:p>
       <w:pPr>
         <w:pStyle w:val="Bibliography"/>
@@ -5961,7 +5870,7 @@
       <w:r>
         <w:t xml:space="preserve"> </w:t>
       </w:r>
-      <w:hyperlink r:id="rId98">
+      <w:hyperlink r:id="rId97">
         <w:r>
           <w:rPr>
             <w:rStyle w:val="Hyperlink"/>
@@ -5973,8 +5882,8 @@
         <w:t xml:space="preserve">.</w:t>
       </w:r>
     </w:p>
-    <w:bookmarkEnd w:id="99"/>
-    <w:bookmarkStart w:id="101" w:name="ref-Kunda1990-uw"/>
+    <w:bookmarkEnd w:id="98"/>
+    <w:bookmarkStart w:id="100" w:name="ref-Kunda1990-uw"/>
     <w:p>
       <w:pPr>
         <w:pStyle w:val="Bibliography"/>
@@ -6013,7 +5922,7 @@
       <w:r>
         <w:t xml:space="preserve"> </w:t>
       </w:r>
-      <w:hyperlink r:id="rId100">
+      <w:hyperlink r:id="rId99">
         <w:r>
           <w:rPr>
             <w:rStyle w:val="Hyperlink"/>
@@ -6025,8 +5934,8 @@
         <w:t xml:space="preserve">.</w:t>
       </w:r>
     </w:p>
-    <w:bookmarkEnd w:id="101"/>
-    <w:bookmarkStart w:id="102" w:name="ref-Levitsky2018-dd"/>
+    <w:bookmarkEnd w:id="100"/>
+    <w:bookmarkStart w:id="101" w:name="ref-Levitsky2018-dd"/>
     <w:p>
       <w:pPr>
         <w:pStyle w:val="Bibliography"/>
@@ -6048,8 +5957,8 @@
         <w:t xml:space="preserve">. Broadway Books.</w:t>
       </w:r>
     </w:p>
-    <w:bookmarkEnd w:id="102"/>
-    <w:bookmarkStart w:id="104" w:name="ref-Linz1996-qs"/>
+    <w:bookmarkEnd w:id="101"/>
+    <w:bookmarkStart w:id="103" w:name="ref-Linz1996-qs"/>
     <w:p>
       <w:pPr>
         <w:pStyle w:val="Bibliography"/>
@@ -6088,7 +5997,7 @@
       <w:r>
         <w:t xml:space="preserve"> </w:t>
       </w:r>
-      <w:hyperlink r:id="rId103">
+      <w:hyperlink r:id="rId102">
         <w:r>
           <w:rPr>
             <w:rStyle w:val="Hyperlink"/>
@@ -6100,8 +6009,8 @@
         <w:t xml:space="preserve">.</w:t>
       </w:r>
     </w:p>
-    <w:bookmarkEnd w:id="104"/>
-    <w:bookmarkStart w:id="106" w:name="ref-Luhrmann2019-ow"/>
+    <w:bookmarkEnd w:id="103"/>
+    <w:bookmarkStart w:id="105" w:name="ref-Luhrmann2019-ow"/>
     <w:p>
       <w:pPr>
         <w:pStyle w:val="Bibliography"/>
@@ -6140,7 +6049,7 @@
       <w:r>
         <w:t xml:space="preserve"> </w:t>
       </w:r>
-      <w:hyperlink r:id="rId105">
+      <w:hyperlink r:id="rId104">
         <w:r>
           <w:rPr>
             <w:rStyle w:val="Hyperlink"/>
@@ -6152,8 +6061,8 @@
         <w:t xml:space="preserve">.</w:t>
       </w:r>
     </w:p>
-    <w:bookmarkEnd w:id="106"/>
-    <w:bookmarkStart w:id="107" w:name="ref-Mauk2020-bu"/>
+    <w:bookmarkEnd w:id="105"/>
+    <w:bookmarkStart w:id="106" w:name="ref-Mauk2020-bu"/>
     <w:p>
       <w:pPr>
         <w:pStyle w:val="Bibliography"/>
@@ -6175,8 +6084,8 @@
         <w:t xml:space="preserve">. Oxford University Press.</w:t>
       </w:r>
     </w:p>
-    <w:bookmarkEnd w:id="107"/>
-    <w:bookmarkStart w:id="109" w:name="ref-McCargo2019-rx"/>
+    <w:bookmarkEnd w:id="106"/>
+    <w:bookmarkStart w:id="108" w:name="ref-McCargo2019-rx"/>
     <w:p>
       <w:pPr>
         <w:pStyle w:val="Bibliography"/>
@@ -6215,7 +6124,7 @@
       <w:r>
         <w:t xml:space="preserve"> </w:t>
       </w:r>
-      <w:hyperlink r:id="rId108">
+      <w:hyperlink r:id="rId107">
         <w:r>
           <w:rPr>
             <w:rStyle w:val="Hyperlink"/>
@@ -6227,8 +6136,8 @@
         <w:t xml:space="preserve">.</w:t>
       </w:r>
     </w:p>
-    <w:bookmarkEnd w:id="109"/>
-    <w:bookmarkStart w:id="111" w:name="ref-Nadeau1993-vo"/>
+    <w:bookmarkEnd w:id="108"/>
+    <w:bookmarkStart w:id="110" w:name="ref-Nadeau1993-vo"/>
     <w:p>
       <w:pPr>
         <w:pStyle w:val="Bibliography"/>
@@ -6267,7 +6176,7 @@
       <w:r>
         <w:t xml:space="preserve"> </w:t>
       </w:r>
-      <w:hyperlink r:id="rId110">
+      <w:hyperlink r:id="rId109">
         <w:r>
           <w:rPr>
             <w:rStyle w:val="Hyperlink"/>
@@ -6279,8 +6188,8 @@
         <w:t xml:space="preserve">.</w:t>
       </w:r>
     </w:p>
-    <w:bookmarkEnd w:id="111"/>
-    <w:bookmarkStart w:id="113" w:name="ref-Norris2011-zt"/>
+    <w:bookmarkEnd w:id="110"/>
+    <w:bookmarkStart w:id="112" w:name="ref-Norris2011-zt"/>
     <w:p>
       <w:pPr>
         <w:pStyle w:val="Bibliography"/>
@@ -6304,7 +6213,7 @@
       <w:r>
         <w:t xml:space="preserve"> </w:t>
       </w:r>
-      <w:hyperlink r:id="rId112">
+      <w:hyperlink r:id="rId111">
         <w:r>
           <w:rPr>
             <w:rStyle w:val="Hyperlink"/>
@@ -6316,8 +6225,8 @@
         <w:t xml:space="preserve">.</w:t>
       </w:r>
     </w:p>
-    <w:bookmarkEnd w:id="113"/>
-    <w:bookmarkStart w:id="115" w:name="ref-Norris2012-wj"/>
+    <w:bookmarkEnd w:id="112"/>
+    <w:bookmarkStart w:id="114" w:name="ref-Norris2012-wj"/>
     <w:p>
       <w:pPr>
         <w:pStyle w:val="Bibliography"/>
@@ -6341,7 +6250,7 @@
       <w:r>
         <w:t xml:space="preserve"> </w:t>
       </w:r>
-      <w:hyperlink r:id="rId114">
+      <w:hyperlink r:id="rId113">
         <w:r>
           <w:rPr>
             <w:rStyle w:val="Hyperlink"/>
@@ -6353,8 +6262,8 @@
         <w:t xml:space="preserve">.</w:t>
       </w:r>
     </w:p>
-    <w:bookmarkEnd w:id="115"/>
-    <w:bookmarkStart w:id="116" w:name="ref-Ockey2004-ek"/>
+    <w:bookmarkEnd w:id="114"/>
+    <w:bookmarkStart w:id="115" w:name="ref-Ockey2004-ek"/>
     <w:p>
       <w:pPr>
         <w:pStyle w:val="Bibliography"/>
@@ -6376,8 +6285,8 @@
         <w:t xml:space="preserve">. University of Hawai’i Press.</w:t>
       </w:r>
     </w:p>
-    <w:bookmarkEnd w:id="116"/>
-    <w:bookmarkStart w:id="118" w:name="ref-Rich2025-gd"/>
+    <w:bookmarkEnd w:id="115"/>
+    <w:bookmarkStart w:id="117" w:name="ref-Rich2025-gd"/>
     <w:p>
       <w:pPr>
         <w:pStyle w:val="Bibliography"/>
@@ -6416,7 +6325,7 @@
       <w:r>
         <w:t xml:space="preserve"> </w:t>
       </w:r>
-      <w:hyperlink r:id="rId117">
+      <w:hyperlink r:id="rId116">
         <w:r>
           <w:rPr>
             <w:rStyle w:val="Hyperlink"/>
@@ -6428,8 +6337,8 @@
         <w:t xml:space="preserve">.</w:t>
       </w:r>
     </w:p>
-    <w:bookmarkEnd w:id="118"/>
-    <w:bookmarkStart w:id="120" w:name="ref-Ricks2025-il"/>
+    <w:bookmarkEnd w:id="117"/>
+    <w:bookmarkStart w:id="119" w:name="ref-Ricks2025-il"/>
     <w:p>
       <w:pPr>
         <w:pStyle w:val="Bibliography"/>
@@ -6468,7 +6377,7 @@
       <w:r>
         <w:t xml:space="preserve"> </w:t>
       </w:r>
-      <w:hyperlink r:id="rId119">
+      <w:hyperlink r:id="rId118">
         <w:r>
           <w:rPr>
             <w:rStyle w:val="Hyperlink"/>
@@ -6480,8 +6389,8 @@
         <w:t xml:space="preserve">.</w:t>
       </w:r>
     </w:p>
-    <w:bookmarkEnd w:id="120"/>
-    <w:bookmarkStart w:id="121" w:name="ref-Schedler1998-dl"/>
+    <w:bookmarkEnd w:id="119"/>
+    <w:bookmarkStart w:id="120" w:name="ref-Schedler1998-dl"/>
     <w:p>
       <w:pPr>
         <w:pStyle w:val="Bibliography"/>
@@ -6518,8 +6427,8 @@
         <w:t xml:space="preserve">9: 91–107.</w:t>
       </w:r>
     </w:p>
-    <w:bookmarkEnd w:id="121"/>
-    <w:bookmarkStart w:id="123" w:name="ref-Schumpeter2003-lk"/>
+    <w:bookmarkEnd w:id="120"/>
+    <w:bookmarkStart w:id="122" w:name="ref-Schumpeter2003-lk"/>
     <w:p>
       <w:pPr>
         <w:pStyle w:val="Bibliography"/>
@@ -6543,7 +6452,7 @@
       <w:r>
         <w:t xml:space="preserve"> </w:t>
       </w:r>
-      <w:hyperlink r:id="rId122">
+      <w:hyperlink r:id="rId121">
         <w:r>
           <w:rPr>
             <w:rStyle w:val="Hyperlink"/>
@@ -6555,8 +6464,8 @@
         <w:t xml:space="preserve">.</w:t>
       </w:r>
     </w:p>
-    <w:bookmarkEnd w:id="123"/>
-    <w:bookmarkStart w:id="124" w:name="ref-Shin2011-kc"/>
+    <w:bookmarkEnd w:id="122"/>
+    <w:bookmarkStart w:id="123" w:name="ref-Shin2011-kc"/>
     <w:p>
       <w:pPr>
         <w:pStyle w:val="Bibliography"/>
@@ -6578,8 +6487,8 @@
         <w:t xml:space="preserve">. Cambridge University Press.</w:t>
       </w:r>
     </w:p>
-    <w:bookmarkEnd w:id="124"/>
-    <w:bookmarkStart w:id="126" w:name="ref-Shin2018-mq"/>
+    <w:bookmarkEnd w:id="123"/>
+    <w:bookmarkStart w:id="125" w:name="ref-Shin2018-mq"/>
     <w:p>
       <w:pPr>
         <w:pStyle w:val="Bibliography"/>
@@ -6618,7 +6527,7 @@
       <w:r>
         <w:t xml:space="preserve"> </w:t>
       </w:r>
-      <w:hyperlink r:id="rId125">
+      <w:hyperlink r:id="rId124">
         <w:r>
           <w:rPr>
             <w:rStyle w:val="Hyperlink"/>
@@ -6630,8 +6539,8 @@
         <w:t xml:space="preserve">.</w:t>
       </w:r>
     </w:p>
-    <w:bookmarkEnd w:id="126"/>
-    <w:bookmarkStart w:id="128" w:name="ref-Singh2012-hj"/>
+    <w:bookmarkEnd w:id="125"/>
+    <w:bookmarkStart w:id="127" w:name="ref-Singh2012-hj"/>
     <w:p>
       <w:pPr>
         <w:pStyle w:val="Bibliography"/>
@@ -6670,7 +6579,7 @@
       <w:r>
         <w:t xml:space="preserve"> </w:t>
       </w:r>
-      <w:hyperlink r:id="rId127">
+      <w:hyperlink r:id="rId126">
         <w:r>
           <w:rPr>
             <w:rStyle w:val="Hyperlink"/>
@@ -6682,8 +6591,8 @@
         <w:t xml:space="preserve">.</w:t>
       </w:r>
     </w:p>
-    <w:bookmarkEnd w:id="128"/>
-    <w:bookmarkStart w:id="130" w:name="ref-Sinpeng2021-hd"/>
+    <w:bookmarkEnd w:id="127"/>
+    <w:bookmarkStart w:id="129" w:name="ref-Sinpeng2021-hd"/>
     <w:p>
       <w:pPr>
         <w:pStyle w:val="Bibliography"/>
@@ -6737,7 +6646,7 @@
       <w:r>
         <w:t xml:space="preserve"> </w:t>
       </w:r>
-      <w:hyperlink r:id="rId129">
+      <w:hyperlink r:id="rId128">
         <w:r>
           <w:rPr>
             <w:rStyle w:val="Hyperlink"/>
@@ -6749,8 +6658,8 @@
         <w:t xml:space="preserve">.</w:t>
       </w:r>
     </w:p>
-    <w:bookmarkEnd w:id="130"/>
-    <w:bookmarkStart w:id="131" w:name="ref-Slater2010-ba"/>
+    <w:bookmarkEnd w:id="129"/>
+    <w:bookmarkStart w:id="130" w:name="ref-Slater2010-ba"/>
     <w:p>
       <w:pPr>
         <w:pStyle w:val="Bibliography"/>
@@ -6772,8 +6681,8 @@
         <w:t xml:space="preserve">. Cambridge University Press.</w:t>
       </w:r>
     </w:p>
-    <w:bookmarkEnd w:id="131"/>
-    <w:bookmarkStart w:id="132" w:name="ref-Svolik2019-zi"/>
+    <w:bookmarkEnd w:id="130"/>
+    <w:bookmarkStart w:id="131" w:name="ref-Svolik2019-zi"/>
     <w:p>
       <w:pPr>
         <w:pStyle w:val="Bibliography"/>
@@ -6810,8 +6719,8 @@
         <w:t xml:space="preserve">30: 20–32.</w:t>
       </w:r>
     </w:p>
-    <w:bookmarkEnd w:id="132"/>
-    <w:bookmarkStart w:id="134" w:name="ref-Taber2006-kx"/>
+    <w:bookmarkEnd w:id="131"/>
+    <w:bookmarkStart w:id="133" w:name="ref-Taber2006-kx"/>
     <w:p>
       <w:pPr>
         <w:pStyle w:val="Bibliography"/>
@@ -6850,7 +6759,7 @@
       <w:r>
         <w:t xml:space="preserve"> </w:t>
       </w:r>
-      <w:hyperlink r:id="rId133">
+      <w:hyperlink r:id="rId132">
         <w:r>
           <w:rPr>
             <w:rStyle w:val="Hyperlink"/>
@@ -6862,8 +6771,8 @@
         <w:t xml:space="preserve">.</w:t>
       </w:r>
     </w:p>
-    <w:bookmarkEnd w:id="134"/>
-    <w:bookmarkStart w:id="135" w:name="ref-Waldner2018-yw"/>
+    <w:bookmarkEnd w:id="133"/>
+    <w:bookmarkStart w:id="134" w:name="ref-Waldner2018-yw"/>
     <w:p>
       <w:pPr>
         <w:pStyle w:val="Bibliography"/>
@@ -6900,9 +6809,9 @@
         <w:t xml:space="preserve">21: 93–113.</w:t>
       </w:r>
     </w:p>
+    <w:bookmarkEnd w:id="134"/>
     <w:bookmarkEnd w:id="135"/>
     <w:bookmarkEnd w:id="136"/>
-    <w:bookmarkEnd w:id="137"/>
     <w:sectPr>
       <w:footnotePr>
         <w:numRestart w:val="eachSect"/>
@@ -6970,7 +6879,7 @@
       </w:r>
     </w:p>
   </w:footnote>
-  <w:footnote w:id="48">
+  <w:footnote w:id="47">
     <w:p>
       <w:pPr>
         <w:pStyle w:val="FootnoteText"/>

</xml_diff>